<commit_message>
[HTML][PHP CRON] Add WP cron(task manager in WP).
Description:
WP_PHPWP_PHP_sync_google_sheet.php => new WP cron, runs on 23:50 every
day.Use to get google sheet data and insert into DB(Only Sync the data
which update today).
善行點滴(單純顯示).html => Only display the data in DB(not sync again
with google sheet).
</commit_message>
<xml_diff>
--- a/Php code整合進wordpress.docx
+++ b/Php code整合進wordpress.docx
@@ -18,6 +18,55 @@
       <w:r>
         <w:t>wordpress</w:t>
       </w:r>
+    </w:p>
+    <w:p>
+      <w:pPr>
+        <w:rPr>
+          <w:rFonts w:hint="eastAsia"/>
+        </w:rPr>
+      </w:pPr>
+      <w:r>
+        <w:rPr>
+          <w:noProof/>
+        </w:rPr>
+        <w:drawing>
+          <wp:inline distT="0" distB="0" distL="0" distR="0" wp14:anchorId="7651B85D" wp14:editId="77659BFF">
+            <wp:extent cx="13011150" cy="7315200"/>
+            <wp:effectExtent l="0" t="0" r="0" b="0"/>
+            <wp:docPr id="31" name="圖片 31"/>
+            <wp:cNvGraphicFramePr>
+              <a:graphicFrameLocks xmlns:a="http://schemas.openxmlformats.org/drawingml/2006/main" noChangeAspect="1"/>
+            </wp:cNvGraphicFramePr>
+            <a:graphic xmlns:a="http://schemas.openxmlformats.org/drawingml/2006/main">
+              <a:graphicData uri="http://schemas.openxmlformats.org/drawingml/2006/picture">
+                <pic:pic xmlns:pic="http://schemas.openxmlformats.org/drawingml/2006/picture">
+                  <pic:nvPicPr>
+                    <pic:cNvPr id="1" name=""/>
+                    <pic:cNvPicPr/>
+                  </pic:nvPicPr>
+                  <pic:blipFill>
+                    <a:blip r:embed="rId7"/>
+                    <a:stretch>
+                      <a:fillRect/>
+                    </a:stretch>
+                  </pic:blipFill>
+                  <pic:spPr>
+                    <a:xfrm>
+                      <a:off x="0" y="0"/>
+                      <a:ext cx="13011150" cy="7315200"/>
+                    </a:xfrm>
+                    <a:prstGeom prst="rect">
+                      <a:avLst/>
+                    </a:prstGeom>
+                  </pic:spPr>
+                </pic:pic>
+              </a:graphicData>
+            </a:graphic>
+          </wp:inline>
+        </w:drawing>
+      </w:r>
+      <w:bookmarkStart w:id="0" w:name="_GoBack"/>
+      <w:bookmarkEnd w:id="0"/>
     </w:p>
     <w:p>
       <w:pPr>
@@ -423,7 +472,7 @@
         <w:t>：</w:t>
       </w:r>
       <w:r>
-        <w:t>20221018\php_snippets</w:t>
+        <w:t>php_snippets</w:t>
       </w:r>
       <w:r>
         <w:rPr>
@@ -492,7 +541,7 @@
         <w:t>：</w:t>
       </w:r>
       <w:r>
-        <w:t>20221018\php_snippets</w:t>
+        <w:t>php_snippets</w:t>
       </w:r>
       <w:r>
         <w:rPr>
@@ -570,7 +619,7 @@
         <w:t>：</w:t>
       </w:r>
       <w:r>
-        <w:t>20221018\php_snippets</w:t>
+        <w:t>php_snippets</w:t>
       </w:r>
       <w:r>
         <w:rPr>
@@ -621,57 +670,6 @@
             <wp:extent cx="13011150" cy="7315200"/>
             <wp:effectExtent l="0" t="0" r="0" b="0"/>
             <wp:docPr id="1" name="圖片 1"/>
-            <wp:cNvGraphicFramePr>
-              <a:graphicFrameLocks xmlns:a="http://schemas.openxmlformats.org/drawingml/2006/main" noChangeAspect="1"/>
-            </wp:cNvGraphicFramePr>
-            <a:graphic xmlns:a="http://schemas.openxmlformats.org/drawingml/2006/main">
-              <a:graphicData uri="http://schemas.openxmlformats.org/drawingml/2006/picture">
-                <pic:pic xmlns:pic="http://schemas.openxmlformats.org/drawingml/2006/picture">
-                  <pic:nvPicPr>
-                    <pic:cNvPr id="1" name=""/>
-                    <pic:cNvPicPr/>
-                  </pic:nvPicPr>
-                  <pic:blipFill>
-                    <a:blip r:embed="rId7"/>
-                    <a:stretch>
-                      <a:fillRect/>
-                    </a:stretch>
-                  </pic:blipFill>
-                  <pic:spPr>
-                    <a:xfrm>
-                      <a:off x="0" y="0"/>
-                      <a:ext cx="13011150" cy="7315200"/>
-                    </a:xfrm>
-                    <a:prstGeom prst="rect">
-                      <a:avLst/>
-                    </a:prstGeom>
-                  </pic:spPr>
-                </pic:pic>
-              </a:graphicData>
-            </a:graphic>
-          </wp:inline>
-        </w:drawing>
-      </w:r>
-    </w:p>
-    <w:p/>
-    <w:p>
-      <w:r>
-        <w:rPr>
-          <w:rFonts w:hint="eastAsia"/>
-        </w:rPr>
-        <w:t>完成後長這樣</w:t>
-      </w:r>
-    </w:p>
-    <w:p>
-      <w:r>
-        <w:rPr>
-          <w:noProof/>
-        </w:rPr>
-        <w:drawing>
-          <wp:inline distT="0" distB="0" distL="0" distR="0" wp14:anchorId="13BB143E" wp14:editId="3CD23245">
-            <wp:extent cx="13011150" cy="7315200"/>
-            <wp:effectExtent l="0" t="0" r="0" b="0"/>
-            <wp:docPr id="2" name="圖片 2"/>
             <wp:cNvGraphicFramePr>
               <a:graphicFrameLocks xmlns:a="http://schemas.openxmlformats.org/drawingml/2006/main" noChangeAspect="1"/>
             </wp:cNvGraphicFramePr>
@@ -705,345 +703,24 @@
       </w:r>
     </w:p>
     <w:p/>
-    <w:p/>
-    <w:p/>
-    <w:p/>
-    <w:p/>
-    <w:p>
-      <w:pPr>
-        <w:pStyle w:val="2"/>
-      </w:pPr>
-      <w:r>
-        <w:rPr>
-          <w:rFonts w:hint="eastAsia"/>
-        </w:rPr>
-        <w:t>2</w:t>
-      </w:r>
-      <w:r>
-        <w:t>.</w:t>
-      </w:r>
-      <w:r>
-        <w:rPr>
-          <w:rFonts w:hint="eastAsia"/>
-        </w:rPr>
-        <w:t>建立文章</w:t>
-      </w:r>
-    </w:p>
-    <w:p>
-      <w:r>
-        <w:rPr>
-          <w:rFonts w:hint="eastAsia"/>
-        </w:rPr>
-        <w:t>共要建立</w:t>
-      </w:r>
-      <w:r>
-        <w:rPr>
-          <w:rFonts w:hint="eastAsia"/>
-        </w:rPr>
-        <w:t>2</w:t>
-      </w:r>
-      <w:r>
-        <w:rPr>
-          <w:rFonts w:hint="eastAsia"/>
-        </w:rPr>
-        <w:t>個文章</w:t>
-      </w:r>
-    </w:p>
-    <w:p>
-      <w:r>
-        <w:t>PHP MYSQL Test</w:t>
-      </w:r>
-    </w:p>
-    <w:p>
-      <w:r>
-        <w:rPr>
-          <w:rFonts w:hint="eastAsia"/>
-        </w:rPr>
-        <w:t>內容：</w:t>
-      </w:r>
-      <w:r>
-        <w:t>20221018/</w:t>
-      </w:r>
-      <w:r>
-        <w:rPr>
-          <w:rFonts w:hint="eastAsia"/>
-        </w:rPr>
-        <w:t>文章</w:t>
-      </w:r>
-      <w:r>
-        <w:rPr>
-          <w:rFonts w:hint="eastAsia"/>
-        </w:rPr>
-        <w:t>/</w:t>
-      </w:r>
-      <w:r>
-        <w:t>PHP MYSQL Test.html</w:t>
-      </w:r>
-    </w:p>
-    <w:p>
-      <w:r>
-        <w:rPr>
-          <w:rFonts w:hint="eastAsia"/>
-        </w:rPr>
-        <w:t>功能：善行點滴主畫面，</w:t>
-      </w:r>
-      <w:r>
-        <w:rPr>
-          <w:rFonts w:hint="eastAsia"/>
-        </w:rPr>
-        <w:t>以及</w:t>
-      </w:r>
-      <w:r>
-        <w:rPr>
-          <w:rFonts w:hint="eastAsia"/>
-        </w:rPr>
-        <w:t>用來</w:t>
-      </w:r>
-      <w:r>
-        <w:rPr>
-          <w:rFonts w:hint="eastAsia"/>
-        </w:rPr>
-        <w:t>sync google sheet</w:t>
-      </w:r>
-      <w:r>
-        <w:rPr>
-          <w:rFonts w:hint="eastAsia"/>
-        </w:rPr>
-        <w:t>的資料</w:t>
-      </w:r>
-      <w:r>
-        <w:rPr>
-          <w:rFonts w:hint="eastAsia"/>
-        </w:rPr>
-        <w:t>(</w:t>
-      </w:r>
-      <w:r>
-        <w:rPr>
-          <w:rFonts w:hint="eastAsia"/>
-        </w:rPr>
-        <w:t>按</w:t>
-      </w:r>
-      <w:r>
-        <w:rPr>
-          <w:rFonts w:hint="eastAsia"/>
-        </w:rPr>
-        <w:t>f5</w:t>
-      </w:r>
-      <w:r>
-        <w:rPr>
-          <w:rFonts w:hint="eastAsia"/>
-        </w:rPr>
-        <w:t>即可重新</w:t>
-      </w:r>
-      <w:r>
-        <w:rPr>
-          <w:rFonts w:hint="eastAsia"/>
-        </w:rPr>
-        <w:t>sync)</w:t>
-      </w:r>
-    </w:p>
-    <w:p/>
-    <w:p>
-      <w:r>
-        <w:t>New page</w:t>
-      </w:r>
-      <w:r>
-        <w:rPr>
-          <w:rFonts w:hint="eastAsia"/>
-        </w:rPr>
-        <w:t xml:space="preserve"> </w:t>
-      </w:r>
-      <w:r>
-        <w:rPr>
-          <w:rFonts w:hint="eastAsia"/>
-          <w:highlight w:val="yellow"/>
-        </w:rPr>
-        <w:t>!!</w:t>
-      </w:r>
-      <w:r>
-        <w:rPr>
-          <w:rFonts w:hint="eastAsia"/>
-          <w:highlight w:val="yellow"/>
-        </w:rPr>
-        <w:t>文章網址要是</w:t>
-      </w:r>
-      <w:hyperlink r:id="rId9" w:history="1">
-        <w:r>
-          <w:rPr>
-            <w:rStyle w:val="a4"/>
-            <w:highlight w:val="yellow"/>
-          </w:rPr>
-          <w:t>http://testsite2.test/2022/10/18/new-page/</w:t>
-        </w:r>
-      </w:hyperlink>
-      <w:r>
-        <w:rPr>
-          <w:rFonts w:hint="eastAsia"/>
-          <w:highlight w:val="yellow"/>
-        </w:rPr>
-        <w:t>，如果不是的話請將</w:t>
-      </w:r>
-      <w:r>
-        <w:rPr>
-          <w:rFonts w:hint="eastAsia"/>
-          <w:highlight w:val="yellow"/>
-        </w:rPr>
-        <w:t>p</w:t>
-      </w:r>
-      <w:r>
-        <w:rPr>
-          <w:highlight w:val="yellow"/>
-        </w:rPr>
-        <w:t>hp snippet ”get-max-timestamp”</w:t>
-      </w:r>
-      <w:r>
-        <w:rPr>
-          <w:rFonts w:hint="eastAsia"/>
-          <w:highlight w:val="yellow"/>
-        </w:rPr>
-        <w:t>中的</w:t>
-      </w:r>
-      <w:r>
-        <w:rPr>
-          <w:rFonts w:hint="eastAsia"/>
-          <w:highlight w:val="yellow"/>
-        </w:rPr>
-        <w:t xml:space="preserve"> </w:t>
-      </w:r>
-      <w:r>
-        <w:rPr>
-          <w:highlight w:val="yellow"/>
-        </w:rPr>
-        <w:t>href</w:t>
-      </w:r>
-      <w:r>
-        <w:rPr>
-          <w:rFonts w:hint="eastAsia"/>
-          <w:highlight w:val="yellow"/>
-        </w:rPr>
-        <w:t>(</w:t>
-      </w:r>
-      <w:r>
-        <w:rPr>
-          <w:rFonts w:hint="eastAsia"/>
-          <w:highlight w:val="yellow"/>
-        </w:rPr>
-        <w:t>超連結</w:t>
-      </w:r>
-      <w:r>
-        <w:rPr>
-          <w:rFonts w:hint="eastAsia"/>
-          <w:highlight w:val="yellow"/>
-        </w:rPr>
-        <w:t>)</w:t>
-      </w:r>
-      <w:r>
-        <w:rPr>
-          <w:rFonts w:hint="eastAsia"/>
-          <w:highlight w:val="yellow"/>
-        </w:rPr>
-        <w:t>網址部分替換成新的網址</w:t>
-      </w:r>
-    </w:p>
-    <w:p>
-      <w:r>
-        <w:rPr>
-          <w:rFonts w:hint="eastAsia"/>
-        </w:rPr>
-        <w:t>內容：</w:t>
-      </w:r>
-      <w:r>
-        <w:t>20221018/</w:t>
-      </w:r>
-      <w:r>
-        <w:rPr>
-          <w:rFonts w:hint="eastAsia"/>
-        </w:rPr>
-        <w:t>文章</w:t>
-      </w:r>
-      <w:r>
-        <w:rPr>
-          <w:rFonts w:hint="eastAsia"/>
-        </w:rPr>
-        <w:t>/</w:t>
-      </w:r>
-      <w:r>
-        <w:t>new_page.html</w:t>
-      </w:r>
-    </w:p>
-    <w:p>
-      <w:r>
-        <w:rPr>
-          <w:rFonts w:hint="eastAsia"/>
-        </w:rPr>
-        <w:t>功能：善行點滴主畫面的連結都是連到這個文章</w:t>
-      </w:r>
-    </w:p>
-    <w:p/>
-    <w:p>
-      <w:r>
-        <w:t>“</w:t>
-      </w:r>
-      <w:r>
-        <w:rPr>
-          <w:rFonts w:hint="eastAsia"/>
-        </w:rPr>
-        <w:t>新增文章</w:t>
-      </w:r>
-      <w:r>
-        <w:t>”</w:t>
-      </w:r>
-      <w:r>
-        <w:rPr>
-          <w:rFonts w:hint="eastAsia"/>
-        </w:rPr>
-        <w:t>&gt;</w:t>
-      </w:r>
-      <w:r>
-        <w:t>”</w:t>
-      </w:r>
-      <w:r>
-        <w:rPr>
-          <w:rFonts w:hint="eastAsia"/>
-        </w:rPr>
-        <w:t>編輯</w:t>
-      </w:r>
-      <w:r>
-        <w:t>”</w:t>
-      </w:r>
-      <w:r>
-        <w:rPr>
-          <w:rFonts w:hint="eastAsia"/>
-        </w:rPr>
-        <w:t>&gt;</w:t>
-      </w:r>
-      <w:r>
-        <w:rPr>
-          <w:rFonts w:hint="eastAsia"/>
-        </w:rPr>
-        <w:t>右上角</w:t>
-      </w:r>
-      <w:r>
-        <w:rPr>
-          <w:rFonts w:hint="eastAsia"/>
-        </w:rPr>
-        <w:t>3</w:t>
-      </w:r>
-      <w:r>
-        <w:rPr>
-          <w:rFonts w:hint="eastAsia"/>
-        </w:rPr>
-        <w:t>個點按下去</w:t>
-      </w:r>
+    <w:p>
+      <w:r>
+        <w:rPr>
+          <w:rFonts w:hint="eastAsia"/>
+        </w:rPr>
+        <w:t>完成後長這樣</w:t>
+      </w:r>
+    </w:p>
+    <w:p>
       <w:r>
         <w:rPr>
           <w:noProof/>
         </w:rPr>
         <w:drawing>
-          <wp:inline distT="0" distB="0" distL="0" distR="0" wp14:anchorId="41F3F519" wp14:editId="15FA46FF">
-            <wp:extent cx="2486372" cy="457264"/>
+          <wp:inline distT="0" distB="0" distL="0" distR="0" wp14:anchorId="13BB143E" wp14:editId="3CD23245">
+            <wp:extent cx="13011150" cy="7315200"/>
             <wp:effectExtent l="0" t="0" r="0" b="0"/>
-            <wp:docPr id="3" name="圖片 3"/>
+            <wp:docPr id="2" name="圖片 2"/>
             <wp:cNvGraphicFramePr>
               <a:graphicFrameLocks xmlns:a="http://schemas.openxmlformats.org/drawingml/2006/main" noChangeAspect="1"/>
             </wp:cNvGraphicFramePr>
@@ -1055,7 +732,7 @@
                     <pic:cNvPicPr/>
                   </pic:nvPicPr>
                   <pic:blipFill>
-                    <a:blip r:embed="rId10"/>
+                    <a:blip r:embed="rId9"/>
                     <a:stretch>
                       <a:fillRect/>
                     </a:stretch>
@@ -1063,7 +740,7 @@
                   <pic:spPr>
                     <a:xfrm>
                       <a:off x="0" y="0"/>
-                      <a:ext cx="2486372" cy="457264"/>
+                      <a:ext cx="13011150" cy="7315200"/>
                     </a:xfrm>
                     <a:prstGeom prst="rect">
                       <a:avLst/>
@@ -1075,6 +752,428 @@
           </wp:inline>
         </w:drawing>
       </w:r>
+    </w:p>
+    <w:p/>
+    <w:p/>
+    <w:p/>
+    <w:p/>
+    <w:p/>
+    <w:p>
+      <w:pPr>
+        <w:pStyle w:val="2"/>
+      </w:pPr>
+      <w:r>
+        <w:rPr>
+          <w:rFonts w:hint="eastAsia"/>
+        </w:rPr>
+        <w:t>2</w:t>
+      </w:r>
+      <w:r>
+        <w:t>.</w:t>
+      </w:r>
+      <w:r>
+        <w:rPr>
+          <w:rFonts w:hint="eastAsia"/>
+        </w:rPr>
+        <w:t>建立文章</w:t>
+      </w:r>
+    </w:p>
+    <w:p>
+      <w:r>
+        <w:rPr>
+          <w:rFonts w:hint="eastAsia"/>
+        </w:rPr>
+        <w:t>共要建立</w:t>
+      </w:r>
+      <w:r>
+        <w:rPr>
+          <w:rFonts w:hint="eastAsia"/>
+        </w:rPr>
+        <w:t>2</w:t>
+      </w:r>
+      <w:r>
+        <w:rPr>
+          <w:rFonts w:hint="eastAsia"/>
+        </w:rPr>
+        <w:t>個文章</w:t>
+      </w:r>
+    </w:p>
+    <w:p>
+      <w:r>
+        <w:t>New page</w:t>
+      </w:r>
+      <w:r>
+        <w:rPr>
+          <w:rFonts w:hint="eastAsia"/>
+        </w:rPr>
+        <w:t xml:space="preserve"> </w:t>
+      </w:r>
+      <w:r>
+        <w:rPr>
+          <w:rFonts w:hint="eastAsia"/>
+          <w:highlight w:val="yellow"/>
+        </w:rPr>
+        <w:t>!!</w:t>
+      </w:r>
+      <w:r>
+        <w:rPr>
+          <w:rFonts w:hint="eastAsia"/>
+          <w:highlight w:val="yellow"/>
+        </w:rPr>
+        <w:t>文章網址要是</w:t>
+      </w:r>
+      <w:hyperlink r:id="rId10" w:history="1">
+        <w:r>
+          <w:rPr>
+            <w:rStyle w:val="a4"/>
+            <w:highlight w:val="yellow"/>
+          </w:rPr>
+          <w:t>http://testsite2.test/2022/10/18/new-page/</w:t>
+        </w:r>
+      </w:hyperlink>
+      <w:r>
+        <w:rPr>
+          <w:rFonts w:hint="eastAsia"/>
+          <w:highlight w:val="yellow"/>
+        </w:rPr>
+        <w:t>，如果不是的話請將</w:t>
+      </w:r>
+      <w:r>
+        <w:rPr>
+          <w:rFonts w:hint="eastAsia"/>
+          <w:highlight w:val="yellow"/>
+        </w:rPr>
+        <w:t>p</w:t>
+      </w:r>
+      <w:r>
+        <w:rPr>
+          <w:highlight w:val="yellow"/>
+        </w:rPr>
+        <w:t>hp snippet ”get-max-timestamp”</w:t>
+      </w:r>
+      <w:r>
+        <w:rPr>
+          <w:rFonts w:hint="eastAsia"/>
+          <w:highlight w:val="yellow"/>
+        </w:rPr>
+        <w:t>中的</w:t>
+      </w:r>
+      <w:r>
+        <w:rPr>
+          <w:rFonts w:hint="eastAsia"/>
+          <w:highlight w:val="yellow"/>
+        </w:rPr>
+        <w:t xml:space="preserve"> </w:t>
+      </w:r>
+      <w:r>
+        <w:rPr>
+          <w:highlight w:val="yellow"/>
+        </w:rPr>
+        <w:t>href</w:t>
+      </w:r>
+      <w:r>
+        <w:rPr>
+          <w:rFonts w:hint="eastAsia"/>
+          <w:highlight w:val="yellow"/>
+        </w:rPr>
+        <w:t>(</w:t>
+      </w:r>
+      <w:r>
+        <w:rPr>
+          <w:rFonts w:hint="eastAsia"/>
+          <w:highlight w:val="yellow"/>
+        </w:rPr>
+        <w:t>超連結</w:t>
+      </w:r>
+      <w:r>
+        <w:rPr>
+          <w:rFonts w:hint="eastAsia"/>
+          <w:highlight w:val="yellow"/>
+        </w:rPr>
+        <w:t>)</w:t>
+      </w:r>
+      <w:r>
+        <w:rPr>
+          <w:rFonts w:hint="eastAsia"/>
+          <w:highlight w:val="yellow"/>
+        </w:rPr>
+        <w:t>網址部分替換成新的網址</w:t>
+      </w:r>
+    </w:p>
+    <w:p>
+      <w:r>
+        <w:rPr>
+          <w:rFonts w:hint="eastAsia"/>
+        </w:rPr>
+        <w:t>內容：文章</w:t>
+      </w:r>
+      <w:r>
+        <w:rPr>
+          <w:rFonts w:hint="eastAsia"/>
+        </w:rPr>
+        <w:t>/</w:t>
+      </w:r>
+      <w:r>
+        <w:t>new_page.html</w:t>
+      </w:r>
+    </w:p>
+    <w:p>
+      <w:r>
+        <w:rPr>
+          <w:rFonts w:hint="eastAsia"/>
+        </w:rPr>
+        <w:t>功能：善行點滴主畫面的連結都是連到這個文章</w:t>
+      </w:r>
+    </w:p>
+    <w:p/>
+    <w:p>
+      <w:pPr>
+        <w:rPr>
+          <w:rFonts w:hint="eastAsia"/>
+        </w:rPr>
+      </w:pPr>
+      <w:r>
+        <w:rPr>
+          <w:rFonts w:hint="eastAsia"/>
+        </w:rPr>
+        <w:t>善行點滴</w:t>
+      </w:r>
+      <w:r>
+        <w:rPr>
+          <w:rFonts w:hint="eastAsia"/>
+        </w:rPr>
+        <w:t>(</w:t>
+      </w:r>
+      <w:r>
+        <w:rPr>
+          <w:rFonts w:hint="eastAsia"/>
+        </w:rPr>
+        <w:t>單純顯示</w:t>
+      </w:r>
+      <w:r>
+        <w:rPr>
+          <w:rFonts w:hint="eastAsia"/>
+        </w:rPr>
+        <w:t>)</w:t>
+      </w:r>
+    </w:p>
+    <w:p>
+      <w:r>
+        <w:rPr>
+          <w:rFonts w:hint="eastAsia"/>
+        </w:rPr>
+        <w:t>內容：文章</w:t>
+      </w:r>
+      <w:r>
+        <w:rPr>
+          <w:rFonts w:hint="eastAsia"/>
+        </w:rPr>
+        <w:t>/</w:t>
+      </w:r>
+      <w:r>
+        <w:rPr>
+          <w:rFonts w:hint="eastAsia"/>
+        </w:rPr>
+        <w:t>善行點滴</w:t>
+      </w:r>
+      <w:r>
+        <w:rPr>
+          <w:rFonts w:hint="eastAsia"/>
+        </w:rPr>
+        <w:t>(</w:t>
+      </w:r>
+      <w:r>
+        <w:rPr>
+          <w:rFonts w:hint="eastAsia"/>
+        </w:rPr>
+        <w:t>單純顯示</w:t>
+      </w:r>
+      <w:r>
+        <w:rPr>
+          <w:rFonts w:hint="eastAsia"/>
+        </w:rPr>
+        <w:t>)</w:t>
+      </w:r>
+      <w:r>
+        <w:t>.html</w:t>
+      </w:r>
+    </w:p>
+    <w:p>
+      <w:r>
+        <w:rPr>
+          <w:rFonts w:hint="eastAsia"/>
+        </w:rPr>
+        <w:t>功能：善行點滴主畫面</w:t>
+      </w:r>
+    </w:p>
+    <w:p/>
+    <w:p>
+      <w:pPr>
+        <w:rPr>
+          <w:strike/>
+        </w:rPr>
+      </w:pPr>
+      <w:r>
+        <w:t>PH</w:t>
+      </w:r>
+      <w:r>
+        <w:rPr>
+          <w:strike/>
+        </w:rPr>
+        <w:t>P MYSQL Test</w:t>
+      </w:r>
+      <w:r>
+        <w:rPr>
+          <w:rFonts w:hint="eastAsia"/>
+          <w:strike/>
+        </w:rPr>
+        <w:t>(</w:t>
+      </w:r>
+      <w:r>
+        <w:rPr>
+          <w:rFonts w:hint="eastAsia"/>
+          <w:strike/>
+        </w:rPr>
+        <w:t>可能產生</w:t>
+      </w:r>
+      <w:r>
+        <w:rPr>
+          <w:rFonts w:hint="eastAsia"/>
+          <w:strike/>
+        </w:rPr>
+        <w:t>r</w:t>
+      </w:r>
+      <w:r>
+        <w:rPr>
+          <w:strike/>
+        </w:rPr>
+        <w:t xml:space="preserve">ace condition, </w:t>
+      </w:r>
+      <w:r>
+        <w:rPr>
+          <w:rFonts w:hint="eastAsia"/>
+          <w:strike/>
+        </w:rPr>
+        <w:t>已棄用</w:t>
+      </w:r>
+      <w:r>
+        <w:rPr>
+          <w:rFonts w:hint="eastAsia"/>
+          <w:strike/>
+        </w:rPr>
+        <w:t>)</w:t>
+      </w:r>
+    </w:p>
+    <w:p>
+      <w:pPr>
+        <w:rPr>
+          <w:strike/>
+        </w:rPr>
+      </w:pPr>
+      <w:r>
+        <w:rPr>
+          <w:rFonts w:hint="eastAsia"/>
+          <w:strike/>
+        </w:rPr>
+        <w:t>內容：文章</w:t>
+      </w:r>
+      <w:r>
+        <w:rPr>
+          <w:rFonts w:hint="eastAsia"/>
+          <w:strike/>
+        </w:rPr>
+        <w:t>/</w:t>
+      </w:r>
+      <w:r>
+        <w:rPr>
+          <w:strike/>
+        </w:rPr>
+        <w:t>PHP MYSQL Test.html</w:t>
+      </w:r>
+    </w:p>
+    <w:p>
+      <w:pPr>
+        <w:rPr>
+          <w:strike/>
+        </w:rPr>
+      </w:pPr>
+      <w:r>
+        <w:rPr>
+          <w:rFonts w:hint="eastAsia"/>
+          <w:strike/>
+        </w:rPr>
+        <w:t>功能：善行點滴主畫面，以及用來</w:t>
+      </w:r>
+      <w:r>
+        <w:rPr>
+          <w:rFonts w:hint="eastAsia"/>
+          <w:strike/>
+        </w:rPr>
+        <w:t>sync google sheet</w:t>
+      </w:r>
+      <w:r>
+        <w:rPr>
+          <w:rFonts w:hint="eastAsia"/>
+          <w:strike/>
+        </w:rPr>
+        <w:t>的資料</w:t>
+      </w:r>
+      <w:r>
+        <w:rPr>
+          <w:rFonts w:hint="eastAsia"/>
+          <w:strike/>
+        </w:rPr>
+        <w:t>(</w:t>
+      </w:r>
+      <w:r>
+        <w:rPr>
+          <w:rFonts w:hint="eastAsia"/>
+          <w:strike/>
+        </w:rPr>
+        <w:t>按</w:t>
+      </w:r>
+      <w:r>
+        <w:rPr>
+          <w:rFonts w:hint="eastAsia"/>
+          <w:strike/>
+        </w:rPr>
+        <w:t>f5</w:t>
+      </w:r>
+      <w:r>
+        <w:rPr>
+          <w:rFonts w:hint="eastAsia"/>
+          <w:strike/>
+        </w:rPr>
+        <w:t>即可重新</w:t>
+      </w:r>
+      <w:r>
+        <w:rPr>
+          <w:rFonts w:hint="eastAsia"/>
+          <w:strike/>
+        </w:rPr>
+        <w:t>sync)</w:t>
+      </w:r>
+    </w:p>
+    <w:p>
+      <w:pPr>
+        <w:rPr>
+          <w:rFonts w:hint="eastAsia"/>
+        </w:rPr>
+      </w:pPr>
+    </w:p>
+    <w:p>
+      <w:r>
+        <w:t>“</w:t>
+      </w:r>
+      <w:r>
+        <w:rPr>
+          <w:rFonts w:hint="eastAsia"/>
+        </w:rPr>
+        <w:t>新增文章</w:t>
+      </w:r>
+      <w:r>
+        <w:t>”</w:t>
+      </w:r>
       <w:r>
         <w:rPr>
           <w:rFonts w:hint="eastAsia"/>
@@ -1088,30 +1187,44 @@
         <w:rPr>
           <w:rFonts w:hint="eastAsia"/>
         </w:rPr>
-        <w:t>程式碼編輯器</w:t>
+        <w:t>編輯</w:t>
       </w:r>
       <w:r>
         <w:t>”</w:t>
       </w:r>
-    </w:p>
-    <w:p>
-      <w:r>
-        <w:rPr>
-          <w:rFonts w:hint="eastAsia"/>
-        </w:rPr>
-        <w:t>把文章內容貼到第二個框中，如下</w:t>
-      </w:r>
-    </w:p>
-    <w:p>
+      <w:r>
+        <w:rPr>
+          <w:rFonts w:hint="eastAsia"/>
+        </w:rPr>
+        <w:t>&gt;</w:t>
+      </w:r>
+      <w:r>
+        <w:rPr>
+          <w:rFonts w:hint="eastAsia"/>
+        </w:rPr>
+        <w:t>右上角</w:t>
+      </w:r>
+      <w:r>
+        <w:rPr>
+          <w:rFonts w:hint="eastAsia"/>
+        </w:rPr>
+        <w:t>3</w:t>
+      </w:r>
+      <w:r>
+        <w:rPr>
+          <w:rFonts w:hint="eastAsia"/>
+        </w:rPr>
+        <w:t>個點按下去</w:t>
+      </w:r>
       <w:r>
         <w:rPr>
           <w:noProof/>
         </w:rPr>
         <w:drawing>
-          <wp:inline distT="0" distB="0" distL="0" distR="0" wp14:anchorId="3D2D7C1D" wp14:editId="2119A2C1">
-            <wp:extent cx="13011150" cy="7315200"/>
+          <wp:inline distT="0" distB="0" distL="0" distR="0" wp14:anchorId="41F3F519" wp14:editId="15FA46FF">
+            <wp:extent cx="2486372" cy="457264"/>
             <wp:effectExtent l="0" t="0" r="0" b="0"/>
-            <wp:docPr id="5" name="圖片 5"/>
+            <wp:docPr id="3" name="圖片 3"/>
             <wp:cNvGraphicFramePr>
               <a:graphicFrameLocks xmlns:a="http://schemas.openxmlformats.org/drawingml/2006/main" noChangeAspect="1"/>
             </wp:cNvGraphicFramePr>
@@ -1131,7 +1244,7 @@
                   <pic:spPr>
                     <a:xfrm>
                       <a:off x="0" y="0"/>
-                      <a:ext cx="13011150" cy="7315200"/>
+                      <a:ext cx="2486372" cy="457264"/>
                     </a:xfrm>
                     <a:prstGeom prst="rect">
                       <a:avLst/>
@@ -1143,397 +1256,31 @@
           </wp:inline>
         </w:drawing>
       </w:r>
-    </w:p>
-    <w:p/>
-    <w:p/>
-    <w:p/>
-    <w:p>
-      <w:pPr>
-        <w:pStyle w:val="2"/>
-      </w:pPr>
-      <w:r>
-        <w:t xml:space="preserve">3.Copy </w:t>
-      </w:r>
-      <w:r>
-        <w:rPr>
-          <w:rFonts w:hint="eastAsia"/>
-        </w:rPr>
-        <w:t>f</w:t>
-      </w:r>
-      <w:r>
-        <w:t xml:space="preserve">ile to </w:t>
-      </w:r>
-      <w:r>
-        <w:t>localh</w:t>
-      </w:r>
-      <w:r>
-        <w:rPr>
-          <w:rFonts w:hint="eastAsia"/>
-        </w:rPr>
-        <w:t>o</w:t>
-      </w:r>
-      <w:r>
-        <w:t>st folder</w:t>
-      </w:r>
-    </w:p>
-    <w:p>
-      <w:r>
-        <w:t>test_insert_only_insert.php</w:t>
-      </w:r>
-    </w:p>
-    <w:p>
-      <w:r>
-        <w:rPr>
-          <w:rFonts w:hint="eastAsia"/>
-        </w:rPr>
-        <w:t>內容：</w:t>
-      </w:r>
-      <w:r>
-        <w:t>20221018\localhost</w:t>
-      </w:r>
-      <w:r>
-        <w:rPr>
-          <w:rFonts w:hint="eastAsia"/>
-        </w:rPr>
-        <w:t>\</w:t>
-      </w:r>
-      <w:r>
-        <w:t>test_insert_only_insert.php</w:t>
-      </w:r>
-    </w:p>
-    <w:p>
-      <w:r>
-        <w:rPr>
-          <w:rFonts w:hint="eastAsia"/>
-        </w:rPr>
-        <w:t>功能：用來接</w:t>
-      </w:r>
-      <w:r>
-        <w:rPr>
-          <w:rFonts w:hint="eastAsia"/>
-        </w:rPr>
-        <w:t>js POST</w:t>
-      </w:r>
-      <w:r>
-        <w:rPr>
-          <w:rFonts w:hint="eastAsia"/>
-        </w:rPr>
-        <w:t>的資料</w:t>
-      </w:r>
-      <w:r>
-        <w:rPr>
-          <w:rFonts w:hint="eastAsia"/>
-        </w:rPr>
-        <w:t>，然後插入</w:t>
-      </w:r>
-      <w:r>
-        <w:rPr>
-          <w:rFonts w:hint="eastAsia"/>
-        </w:rPr>
-        <w:t>t</w:t>
-      </w:r>
-      <w:r>
-        <w:t>able</w:t>
-      </w:r>
-      <w:r>
-        <w:rPr>
-          <w:rFonts w:hint="eastAsia"/>
-        </w:rPr>
-        <w:t>中</w:t>
-      </w:r>
-    </w:p>
-    <w:tbl>
-      <w:tblPr>
-        <w:tblStyle w:val="a5"/>
-        <w:tblW w:w="0" w:type="auto"/>
-        <w:tblLook w:val="04A0" w:firstRow="1" w:lastRow="0" w:firstColumn="1" w:lastColumn="0" w:noHBand="0" w:noVBand="1"/>
-      </w:tblPr>
-      <w:tblGrid>
-        <w:gridCol w:w="14310"/>
-      </w:tblGrid>
-      <w:tr>
-        <w:tc>
-          <w:tcPr>
-            <w:tcW w:w="10456" w:type="dxa"/>
-          </w:tcPr>
-          <w:p>
-            <w:r>
-              <w:rPr>
-                <w:rFonts w:hint="eastAsia"/>
-              </w:rPr>
-              <w:t>目前</w:t>
-            </w:r>
-            <w:r>
-              <w:t>js POST</w:t>
-            </w:r>
-            <w:r>
-              <w:rPr>
-                <w:rFonts w:hint="eastAsia"/>
-              </w:rPr>
-              <w:t>的方式</w:t>
-            </w:r>
-          </w:p>
-          <w:p>
-            <w:r>
-              <w:t>In js(20221018/</w:t>
-            </w:r>
-            <w:r>
-              <w:rPr>
-                <w:rFonts w:hint="eastAsia"/>
-              </w:rPr>
-              <w:t>文章</w:t>
-            </w:r>
-            <w:r>
-              <w:rPr>
-                <w:rFonts w:hint="eastAsia"/>
-              </w:rPr>
-              <w:t>/</w:t>
-            </w:r>
-            <w:r>
-              <w:t>PHP MYSQL Test.html</w:t>
-            </w:r>
-            <w:r>
-              <w:t>)</w:t>
-            </w:r>
-          </w:p>
-          <w:tbl>
-            <w:tblPr>
-              <w:tblStyle w:val="a5"/>
-              <w:tblW w:w="0" w:type="auto"/>
-              <w:tblLook w:val="04A0" w:firstRow="1" w:lastRow="0" w:firstColumn="1" w:lastColumn="0" w:noHBand="0" w:noVBand="1"/>
-            </w:tblPr>
-            <w:tblGrid>
-              <w:gridCol w:w="10224"/>
-            </w:tblGrid>
-            <w:tr>
-              <w:tc>
-                <w:tcPr>
-                  <w:tcW w:w="10230" w:type="dxa"/>
-                </w:tcPr>
-                <w:p>
-                  <w:r>
-                    <w:t>function doPost(time, author, title, short_description, content, pic_url, timestamp)</w:t>
-                  </w:r>
-                </w:p>
-                <w:p>
-                  <w:r>
-                    <w:t>{</w:t>
-                  </w:r>
-                </w:p>
-                <w:p>
-                  <w:r>
-                    <w:t>$.ajax({</w:t>
-                  </w:r>
-                </w:p>
-                <w:p>
-                  <w:r>
-                    <w:t xml:space="preserve">    url: "test_insert_only_insert.php", </w:t>
-                  </w:r>
-                </w:p>
-                <w:p>
-                  <w:r>
-                    <w:t xml:space="preserve">    method: "POST", </w:t>
-                  </w:r>
-                </w:p>
-                <w:p>
-                  <w:r>
-                    <w:t xml:space="preserve">    //data: { "message":$('#input-message').val(),"sender":$('#sender').val(),"receiver":$('#receiver').val()},you can pass the values directly like this or else you can store it in variables and can pass</w:t>
-                  </w:r>
-                </w:p>
-                <w:p>
-                  <w:r>
-                    <w:t xml:space="preserve">    data: {"time":time,"author":author,"title":title, "short_description":short_description,"content":content,"pic_url":pic_url, "timestamp":timestamp},</w:t>
-                  </w:r>
-                </w:p>
-                <w:p>
-                  <w:r>
-                    <w:tab/>
-                    <w:t>success:function(msg){</w:t>
-                  </w:r>
-                </w:p>
-                <w:p>
-                  <w:r>
-                    <w:tab/>
-                    <w:t>$('#result').html(msg);</w:t>
-                  </w:r>
-                </w:p>
-                <w:p>
-                  <w:r>
-                    <w:tab/>
-                    <w:t>}</w:t>
-                  </w:r>
-                </w:p>
-                <w:p>
-                  <w:r>
-                    <w:t xml:space="preserve">   });</w:t>
-                  </w:r>
-                </w:p>
-                <w:p>
-                  <w:r>
-                    <w:t>}</w:t>
-                  </w:r>
-                </w:p>
-              </w:tc>
-            </w:tr>
-          </w:tbl>
-          <w:p/>
-          <w:p>
-            <w:r>
-              <w:t>In php(</w:t>
-            </w:r>
-            <w:r>
-              <w:t>test_insert_only_insert.php</w:t>
-            </w:r>
-            <w:r>
-              <w:t>)</w:t>
-            </w:r>
-          </w:p>
-          <w:tbl>
-            <w:tblPr>
-              <w:tblStyle w:val="a5"/>
-              <w:tblW w:w="0" w:type="auto"/>
-              <w:tblLook w:val="04A0" w:firstRow="1" w:lastRow="0" w:firstColumn="1" w:lastColumn="0" w:noHBand="0" w:noVBand="1"/>
-            </w:tblPr>
-            <w:tblGrid>
-              <w:gridCol w:w="14078"/>
-            </w:tblGrid>
-            <w:tr>
-              <w:tc>
-                <w:tcPr>
-                  <w:tcW w:w="10230" w:type="dxa"/>
-                </w:tcPr>
-                <w:p>
-                  <w:r>
-                    <w:t>&lt;?php</w:t>
-                  </w:r>
-                </w:p>
-                <w:p>
-                  <w:r>
-                    <w:tab/>
-                    <w:t>require_once 'db_cn.php';</w:t>
-                  </w:r>
-                </w:p>
-                <w:p/>
-                <w:p>
-                  <w:r>
-                    <w:tab/>
-                    <w:t>$sql="INSERT INTO bwtest (time,author,title,short_description,content,pic_url,timestamp)</w:t>
-                  </w:r>
-                </w:p>
-                <w:p>
-                  <w:r>
-                    <w:tab/>
-                    <w:t>VALUES</w:t>
-                  </w:r>
-                </w:p>
-                <w:p>
-                  <w:r>
-                    <w:tab/>
-                    <w:t>('$_POST[time]','$_POST[author]','$_POST[title]','$_POST[short_description]','$_POST[content]','$_POST[pic_url]','$_POST[timestamp]')";</w:t>
-                  </w:r>
-                </w:p>
-                <w:p/>
-                <w:p>
-                  <w:r>
-                    <w:tab/>
-                    <w:t>echo "sql=$sql\n";</w:t>
-                  </w:r>
-                </w:p>
-                <w:p/>
-                <w:p>
-                  <w:r>
-                    <w:tab/>
-                    <w:t>if (mysqli_query($con, $sql)) {</w:t>
-                  </w:r>
-                </w:p>
-                <w:p>
-                  <w:r>
-                    <w:tab/>
-                  </w:r>
-                  <w:r>
-                    <w:tab/>
-                    <w:t>echo "</w:t>
-                  </w:r>
-                  <w:r>
-                    <w:rPr>
-                      <w:rFonts w:hint="eastAsia"/>
-                    </w:rPr>
-                    <w:t>新记录插入成功</w:t>
-                  </w:r>
-                  <w:r>
-                    <w:t>";</w:t>
-                  </w:r>
-                </w:p>
-                <w:p>
-                  <w:r>
-                    <w:tab/>
-                    <w:t>} else {</w:t>
-                  </w:r>
-                </w:p>
-                <w:p>
-                  <w:r>
-                    <w:tab/>
-                  </w:r>
-                  <w:r>
-                    <w:tab/>
-                    <w:t>echo "Error: " . $sql . "&lt;br&gt;" . mysqli_error($con);</w:t>
-                  </w:r>
-                </w:p>
-                <w:p>
-                  <w:r>
-                    <w:tab/>
-                    <w:t>}</w:t>
-                  </w:r>
-                </w:p>
-                <w:p>
-                  <w:r>
-                    <w:tab/>
-                    <w:t>mysqli_close($con);</w:t>
-                  </w:r>
-                </w:p>
-                <w:p>
-                  <w:r>
-                    <w:t>?&gt;</w:t>
-                  </w:r>
-                </w:p>
-              </w:tc>
-            </w:tr>
-          </w:tbl>
-          <w:p/>
-        </w:tc>
-      </w:tr>
-    </w:tbl>
-    <w:p/>
-    <w:p>
-      <w:r>
-        <w:rPr>
-          <w:rFonts w:hint="eastAsia"/>
-        </w:rPr>
-        <w:t>放到</w:t>
-      </w:r>
-      <w:r>
-        <w:rPr>
-          <w:rFonts w:hint="eastAsia"/>
-        </w:rPr>
-        <w:t>l</w:t>
-      </w:r>
-      <w:r>
-        <w:t>aragon</w:t>
-      </w:r>
-      <w:r>
-        <w:rPr>
-          <w:rFonts w:hint="eastAsia"/>
-        </w:rPr>
-        <w:t>/</w:t>
-      </w:r>
-      <w:r>
-        <w:t>www/</w:t>
-      </w:r>
-      <w:r>
-        <w:rPr>
-          <w:rFonts w:hint="eastAsia"/>
-        </w:rPr>
-        <w:t>下</w:t>
+      <w:r>
+        <w:rPr>
+          <w:rFonts w:hint="eastAsia"/>
+        </w:rPr>
+        <w:t>&gt;</w:t>
+      </w:r>
+      <w:r>
+        <w:t>”</w:t>
+      </w:r>
+      <w:r>
+        <w:rPr>
+          <w:rFonts w:hint="eastAsia"/>
+        </w:rPr>
+        <w:t>程式碼編輯器</w:t>
+      </w:r>
+      <w:r>
+        <w:t>”</w:t>
+      </w:r>
+    </w:p>
+    <w:p>
+      <w:r>
+        <w:rPr>
+          <w:rFonts w:hint="eastAsia"/>
+        </w:rPr>
+        <w:t>把文章內容貼到第二個框中，如下</w:t>
       </w:r>
     </w:p>
     <w:p>
@@ -1542,10 +1289,10 @@
           <w:noProof/>
         </w:rPr>
         <w:drawing>
-          <wp:inline distT="0" distB="0" distL="0" distR="0" wp14:anchorId="5CEECA07" wp14:editId="701D9558">
-            <wp:extent cx="6011114" cy="3391373"/>
-            <wp:effectExtent l="0" t="0" r="8890" b="0"/>
-            <wp:docPr id="6" name="圖片 6"/>
+          <wp:inline distT="0" distB="0" distL="0" distR="0" wp14:anchorId="3D2D7C1D" wp14:editId="2119A2C1">
+            <wp:extent cx="13011150" cy="7315200"/>
+            <wp:effectExtent l="0" t="0" r="0" b="0"/>
+            <wp:docPr id="5" name="圖片 5"/>
             <wp:cNvGraphicFramePr>
               <a:graphicFrameLocks xmlns:a="http://schemas.openxmlformats.org/drawingml/2006/main" noChangeAspect="1"/>
             </wp:cNvGraphicFramePr>
@@ -1565,7 +1312,7 @@
                   <pic:spPr>
                     <a:xfrm>
                       <a:off x="0" y="0"/>
-                      <a:ext cx="6011114" cy="3391373"/>
+                      <a:ext cx="13011150" cy="7315200"/>
                     </a:xfrm>
                     <a:prstGeom prst="rect">
                       <a:avLst/>
@@ -1579,76 +1326,342 @@
       </w:r>
     </w:p>
     <w:p/>
-    <w:p>
-      <w:r>
-        <w:rPr>
-          <w:rFonts w:hint="eastAsia"/>
-        </w:rPr>
-        <w:t>測試</w:t>
-      </w:r>
-    </w:p>
+    <w:p/>
+    <w:p/>
     <w:p>
       <w:pPr>
-        <w:pStyle w:val="aa"/>
-        <w:numPr>
-          <w:ilvl w:val="0"/>
-          <w:numId w:val="1"/>
-        </w:numPr>
-        <w:ind w:leftChars="0"/>
+        <w:pStyle w:val="2"/>
       </w:pPr>
       <w:r>
-        <w:rPr>
-          <w:rFonts w:hint="eastAsia"/>
-        </w:rPr>
-        <w:t>在</w:t>
-      </w:r>
-      <w:r>
-        <w:rPr>
-          <w:rFonts w:hint="eastAsia"/>
-        </w:rPr>
-        <w:t>m</w:t>
-      </w:r>
-      <w:r>
-        <w:t>ysql</w:t>
-      </w:r>
-      <w:r>
-        <w:rPr>
-          <w:rFonts w:hint="eastAsia"/>
-        </w:rPr>
-        <w:t>中建立</w:t>
-      </w:r>
-      <w:r>
-        <w:t>database</w:t>
-      </w:r>
-      <w:r>
-        <w:rPr>
-          <w:rFonts w:hint="eastAsia"/>
+        <w:t>3.</w:t>
+      </w:r>
+      <w:r>
+        <w:rPr>
+          <w:rFonts w:hint="eastAsia"/>
+        </w:rPr>
+        <w:t>WP Cr</w:t>
+      </w:r>
+      <w:r>
+        <w:t>on</w:t>
+      </w:r>
+    </w:p>
+    <w:p>
+      <w:r>
+        <w:t>Wordpress</w:t>
+      </w:r>
+      <w:r>
+        <w:rPr>
+          <w:rFonts w:hint="eastAsia"/>
+        </w:rPr>
+        <w:t>的</w:t>
+      </w:r>
+      <w:r>
+        <w:rPr>
+          <w:rFonts w:hint="eastAsia"/>
+        </w:rPr>
+        <w:t>task manager</w:t>
+      </w:r>
+    </w:p>
+    <w:p>
+      <w:r>
+        <w:rPr>
+          <w:rFonts w:hint="eastAsia"/>
+        </w:rPr>
+        <w:t>安裝外掛</w:t>
+      </w:r>
+      <w:r>
+        <w:rPr>
+          <w:rFonts w:hint="eastAsia"/>
+        </w:rPr>
+        <w:t xml:space="preserve"> </w:t>
+      </w:r>
+      <w:r>
+        <w:t>“</w:t>
+      </w:r>
+      <w:r>
+        <w:rPr>
+          <w:rStyle w:val="a3"/>
+          <w:rFonts w:ascii="Segoe UI" w:hAnsi="Segoe UI" w:cs="Segoe UI"/>
+          <w:color w:val="000000"/>
+          <w:sz w:val="21"/>
+          <w:szCs w:val="21"/>
+        </w:rPr>
+        <w:t>WP Crontrol</w:t>
+      </w:r>
+      <w:r>
+        <w:t>”</w:t>
+      </w:r>
+      <w:r>
+        <w:rPr>
+          <w:rFonts w:hint="eastAsia"/>
+        </w:rPr>
+        <w:t xml:space="preserve"> </w:t>
+      </w:r>
+      <w:r>
+        <w:t>&gt;</w:t>
+      </w:r>
+      <w:r>
+        <w:rPr>
+          <w:rFonts w:hint="eastAsia"/>
+        </w:rPr>
+        <w:t xml:space="preserve"> </w:t>
+      </w:r>
+      <w:r>
+        <w:rPr>
+          <w:rFonts w:hint="eastAsia"/>
+        </w:rPr>
+        <w:t>啟用</w:t>
+      </w:r>
+    </w:p>
+    <w:p>
+      <w:pPr>
+        <w:rPr>
+          <w:rFonts w:hint="eastAsia"/>
+        </w:rPr>
+      </w:pPr>
+    </w:p>
+    <w:p>
+      <w:r>
+        <w:rPr>
+          <w:rFonts w:hint="eastAsia"/>
+        </w:rPr>
+        <w:t>建立一個</w:t>
+      </w:r>
+      <w:r>
+        <w:t xml:space="preserve"> </w:t>
+      </w:r>
+      <w:r>
+        <w:t>cron event</w:t>
+      </w:r>
+    </w:p>
+    <w:p>
+      <w:pPr>
+        <w:rPr>
+          <w:b/>
+        </w:rPr>
+      </w:pPr>
+      <w:r>
+        <w:rPr>
+          <w:b/>
+        </w:rPr>
+        <w:t>WP_PHP_sync_google_sheet</w:t>
+      </w:r>
+    </w:p>
+    <w:p>
+      <w:pPr>
+        <w:rPr>
+          <w:color w:val="FF0000"/>
+        </w:rPr>
+      </w:pPr>
+      <w:r>
+        <w:rPr>
+          <w:rFonts w:hint="eastAsia"/>
+        </w:rPr>
+        <w:t>內容：</w:t>
+      </w:r>
+      <w:r>
+        <w:t>WP_PHP_sync_google_sheet</w:t>
+      </w:r>
+      <w:r>
+        <w:t>.php</w:t>
+      </w:r>
+      <w:r>
+        <w:rPr>
+          <w:color w:val="FF0000"/>
+        </w:rPr>
+        <w:t>(!!</w:t>
+      </w:r>
+      <w:r>
+        <w:rPr>
+          <w:rFonts w:hint="eastAsia"/>
+          <w:color w:val="FF0000"/>
+        </w:rPr>
+        <w:t>要注意複製的時候，不要</w:t>
+      </w:r>
+      <w:r>
+        <w:rPr>
+          <w:rFonts w:hint="eastAsia"/>
+          <w:color w:val="FF0000"/>
+        </w:rPr>
+        <w:t>c</w:t>
+      </w:r>
+      <w:r>
+        <w:rPr>
+          <w:color w:val="FF0000"/>
+        </w:rPr>
+        <w:t>opy</w:t>
+      </w:r>
+      <w:r>
+        <w:rPr>
+          <w:rFonts w:hint="eastAsia"/>
+          <w:color w:val="FF0000"/>
+        </w:rPr>
+        <w:t xml:space="preserve"> &lt;?p</w:t>
+      </w:r>
+      <w:r>
+        <w:rPr>
+          <w:color w:val="FF0000"/>
+        </w:rPr>
+        <w:t>hp</w:t>
+      </w:r>
+      <w:r>
+        <w:rPr>
+          <w:rFonts w:hint="eastAsia"/>
+          <w:color w:val="FF0000"/>
         </w:rPr>
         <w:t>跟</w:t>
       </w:r>
       <w:r>
         <w:rPr>
           <w:rFonts w:hint="eastAsia"/>
-        </w:rPr>
-        <w:t>table</w:t>
-      </w:r>
-    </w:p>
-    <w:p>
-      <w:r>
-        <w:t xml:space="preserve">Laragon </w:t>
-      </w:r>
-      <w:r>
-        <w:t>主畫面</w:t>
-      </w:r>
-      <w:r>
-        <w:t xml:space="preserve"> &gt; “</w:t>
-      </w:r>
-      <w:r>
-        <w:t>終端</w:t>
+          <w:color w:val="FF0000"/>
+        </w:rPr>
+        <w:t xml:space="preserve">?&gt; </w:t>
+      </w:r>
+      <w:r>
+        <w:rPr>
+          <w:rFonts w:hint="eastAsia"/>
+          <w:color w:val="FF0000"/>
+        </w:rPr>
+        <w:t>，這是</w:t>
+      </w:r>
+      <w:r>
+        <w:rPr>
+          <w:rFonts w:hint="eastAsia"/>
+          <w:color w:val="FF0000"/>
+        </w:rPr>
+        <w:t>php_cron</w:t>
+      </w:r>
+      <w:r>
+        <w:rPr>
+          <w:rFonts w:hint="eastAsia"/>
+          <w:color w:val="FF0000"/>
+        </w:rPr>
+        <w:t>規定的</w:t>
+      </w:r>
+      <w:r>
+        <w:rPr>
+          <w:color w:val="FF0000"/>
+        </w:rPr>
+        <w:t>)</w:t>
+      </w:r>
+    </w:p>
+    <w:p>
+      <w:pPr>
+        <w:rPr>
+          <w:rFonts w:hint="eastAsia"/>
+        </w:rPr>
+      </w:pPr>
+      <w:r>
+        <w:rPr>
+          <w:rFonts w:hint="eastAsia"/>
+        </w:rPr>
+        <w:t>功能：</w:t>
+      </w:r>
+      <w:r>
+        <w:rPr>
+          <w:rFonts w:hint="eastAsia"/>
+        </w:rPr>
+        <w:t>S</w:t>
+      </w:r>
+      <w:r>
+        <w:t xml:space="preserve">ync </w:t>
+      </w:r>
+      <w:r>
+        <w:rPr>
+          <w:rFonts w:hint="eastAsia"/>
+        </w:rPr>
+        <w:t>g</w:t>
+      </w:r>
+      <w:r>
+        <w:t>oogle sheet</w:t>
+      </w:r>
+      <w:r>
+        <w:rPr>
+          <w:rFonts w:hint="eastAsia"/>
+        </w:rPr>
+        <w:t>的資料到</w:t>
+      </w:r>
+      <w:r>
+        <w:t>mysql</w:t>
+      </w:r>
+      <w:r>
+        <w:rPr>
+          <w:rFonts w:hint="eastAsia"/>
+        </w:rPr>
+        <w:t>，我們設定每天</w:t>
+      </w:r>
+      <w:r>
+        <w:rPr>
+          <w:rFonts w:hint="eastAsia"/>
+        </w:rPr>
+        <w:t>2</w:t>
+      </w:r>
+      <w:r>
+        <w:t>3:50:00</w:t>
+      </w:r>
+      <w:r>
+        <w:rPr>
+          <w:rFonts w:hint="eastAsia"/>
+        </w:rPr>
+        <w:t>時做一次</w:t>
+      </w:r>
+      <w:r>
+        <w:rPr>
+          <w:rFonts w:hint="eastAsia"/>
+        </w:rPr>
+        <w:t>sync</w:t>
+      </w:r>
+      <w:r>
+        <w:rPr>
+          <w:rFonts w:hint="eastAsia"/>
+        </w:rPr>
+        <w:t>。</w:t>
+      </w:r>
+    </w:p>
+    <w:p>
+      <w:pPr>
+        <w:rPr>
+          <w:rFonts w:hint="eastAsia"/>
+        </w:rPr>
+      </w:pPr>
+    </w:p>
+    <w:p>
+      <w:pPr>
+        <w:rPr>
+          <w:rFonts w:hint="eastAsia"/>
+        </w:rPr>
+      </w:pPr>
+      <w:r>
+        <w:t>“</w:t>
+      </w:r>
+      <w:r>
+        <w:rPr>
+          <w:rFonts w:hint="eastAsia"/>
+        </w:rPr>
+        <w:t>工具</w:t>
       </w:r>
       <w:r>
         <w:t>”</w:t>
       </w:r>
+      <w:r>
+        <w:rPr>
+          <w:rFonts w:hint="eastAsia"/>
+        </w:rPr>
+        <w:t>&gt;</w:t>
+      </w:r>
+      <w:r>
+        <w:t>”</w:t>
+      </w:r>
+      <w:r>
+        <w:rPr>
+          <w:rFonts w:hint="eastAsia"/>
+        </w:rPr>
+        <w:t>Cr</w:t>
+      </w:r>
+      <w:r>
+        <w:t>on Events”</w:t>
+      </w:r>
     </w:p>
     <w:p>
       <w:r>
@@ -1656,10 +1669,10 @@
           <w:noProof/>
         </w:rPr>
         <w:drawing>
-          <wp:inline distT="0" distB="0" distL="0" distR="0" wp14:anchorId="4CE4E0C1" wp14:editId="28E30E75">
-            <wp:extent cx="6438900" cy="4305300"/>
+          <wp:inline distT="0" distB="0" distL="0" distR="0" wp14:anchorId="0048D339" wp14:editId="00A6C843">
+            <wp:extent cx="13011150" cy="7315200"/>
             <wp:effectExtent l="0" t="0" r="0" b="0"/>
-            <wp:docPr id="4" name="圖片 4"/>
+            <wp:docPr id="19" name="圖片 19"/>
             <wp:cNvGraphicFramePr>
               <a:graphicFrameLocks xmlns:a="http://schemas.openxmlformats.org/drawingml/2006/main" noChangeAspect="1"/>
             </wp:cNvGraphicFramePr>
@@ -1679,7 +1692,7 @@
                   <pic:spPr>
                     <a:xfrm>
                       <a:off x="0" y="0"/>
-                      <a:ext cx="6438900" cy="4305300"/>
+                      <a:ext cx="13011150" cy="7315200"/>
                     </a:xfrm>
                     <a:prstGeom prst="rect">
                       <a:avLst/>
@@ -1692,62 +1705,24 @@
         </w:drawing>
       </w:r>
     </w:p>
-    <w:p>
-      <w:r>
-        <w:t>mysql –uroot</w:t>
-      </w:r>
-    </w:p>
-    <w:p>
-      <w:r>
-        <w:t>(</w:t>
-      </w:r>
-      <w:r>
-        <w:rPr>
-          <w:rFonts w:hint="eastAsia"/>
-        </w:rPr>
-        <w:t>進入</w:t>
-      </w:r>
-      <w:r>
-        <w:rPr>
-          <w:rFonts w:hint="eastAsia"/>
-        </w:rPr>
-        <w:t>mysql</w:t>
-      </w:r>
-      <w:r>
-        <w:rPr>
-          <w:rFonts w:hint="eastAsia"/>
-        </w:rPr>
-        <w:t>的</w:t>
-      </w:r>
-      <w:r>
-        <w:rPr>
-          <w:rFonts w:hint="eastAsia"/>
-        </w:rPr>
-        <w:t>shell</w:t>
-      </w:r>
-      <w:r>
-        <w:t>)</w:t>
-      </w:r>
-    </w:p>
-    <w:p>
-      <w:r>
-        <w:t xml:space="preserve">CREATE DATABASE </w:t>
-      </w:r>
-      <w:r>
-        <w:t>testsite</w:t>
-      </w:r>
-      <w:r>
-        <w:t>;</w:t>
-      </w:r>
-    </w:p>
-    <w:p>
-      <w:r>
-        <w:t>USE testsite;</w:t>
-      </w:r>
-    </w:p>
-    <w:p>
-      <w:r>
-        <w:t>CREATE TABLE bwtest (time VARCHAR(64) NOT NULL, author VARCHAR(16) NOT NULL, title VARCHAR(64) NOT NULL, short_description VARCHAR(256) NOT NULL, content VARCHAR(512) NOT NULL, pic_url VARCHAR(256) NOT NULL, timestamp VARCHAR(32) NOT NULL);</w:t>
+    <w:p/>
+    <w:p>
+      <w:pPr>
+        <w:rPr>
+          <w:rFonts w:hint="eastAsia"/>
+        </w:rPr>
+      </w:pPr>
+      <w:r>
+        <w:t>“</w:t>
+      </w:r>
+      <w:r>
+        <w:rPr>
+          <w:rFonts w:hint="eastAsia"/>
+        </w:rPr>
+        <w:t>A</w:t>
+      </w:r>
+      <w:r>
+        <w:t>dd New”</w:t>
       </w:r>
     </w:p>
     <w:p>
@@ -1756,10 +1731,10 @@
           <w:noProof/>
         </w:rPr>
         <w:drawing>
-          <wp:inline distT="0" distB="0" distL="0" distR="0" wp14:anchorId="1AE07358" wp14:editId="670806E5">
-            <wp:extent cx="9364382" cy="2543530"/>
-            <wp:effectExtent l="0" t="0" r="8255" b="9525"/>
-            <wp:docPr id="8" name="圖片 8"/>
+          <wp:inline distT="0" distB="0" distL="0" distR="0" wp14:anchorId="56A2F7C3" wp14:editId="5B63F01A">
+            <wp:extent cx="18288000" cy="10001250"/>
+            <wp:effectExtent l="0" t="0" r="0" b="0"/>
+            <wp:docPr id="20" name="圖片 20"/>
             <wp:cNvGraphicFramePr>
               <a:graphicFrameLocks xmlns:a="http://schemas.openxmlformats.org/drawingml/2006/main" noChangeAspect="1"/>
             </wp:cNvGraphicFramePr>
@@ -1779,7 +1754,7 @@
                   <pic:spPr>
                     <a:xfrm>
                       <a:off x="0" y="0"/>
-                      <a:ext cx="9364382" cy="2543530"/>
+                      <a:ext cx="18288000" cy="10001250"/>
                     </a:xfrm>
                     <a:prstGeom prst="rect">
                       <a:avLst/>
@@ -1797,25 +1772,123 @@
         <w:rPr>
           <w:rFonts w:hint="eastAsia"/>
         </w:rPr>
-        <w:t>2</w:t>
-      </w:r>
-      <w:r>
-        <w:t>.</w:t>
-      </w:r>
-      <w:r>
-        <w:t xml:space="preserve">LOAD data into mysql and fill </w:t>
-      </w:r>
-      <w:r>
-        <w:rPr>
-          <w:rFonts w:hint="eastAsia"/>
-        </w:rPr>
-        <w:t>t</w:t>
-      </w:r>
-      <w:r>
-        <w:t>he main/new page.</w:t>
-      </w:r>
-    </w:p>
-    <w:p>
+        <w:t>測試</w:t>
+      </w:r>
+    </w:p>
+    <w:p>
+      <w:pPr>
+        <w:pStyle w:val="aa"/>
+        <w:numPr>
+          <w:ilvl w:val="0"/>
+          <w:numId w:val="1"/>
+        </w:numPr>
+        <w:ind w:leftChars="0"/>
+      </w:pPr>
+      <w:r>
+        <w:rPr>
+          <w:rFonts w:hint="eastAsia"/>
+        </w:rPr>
+        <w:t>在</w:t>
+      </w:r>
+      <w:r>
+        <w:rPr>
+          <w:rFonts w:hint="eastAsia"/>
+        </w:rPr>
+        <w:t>m</w:t>
+      </w:r>
+      <w:r>
+        <w:t>ysql</w:t>
+      </w:r>
+      <w:r>
+        <w:rPr>
+          <w:rFonts w:hint="eastAsia"/>
+        </w:rPr>
+        <w:t>中建立</w:t>
+      </w:r>
+      <w:r>
+        <w:t>database</w:t>
+      </w:r>
+      <w:r>
+        <w:rPr>
+          <w:rFonts w:hint="eastAsia"/>
+        </w:rPr>
+        <w:t>跟</w:t>
+      </w:r>
+      <w:r>
+        <w:rPr>
+          <w:rFonts w:hint="eastAsia"/>
+        </w:rPr>
+        <w:t>table</w:t>
+      </w:r>
+    </w:p>
+    <w:p>
+      <w:r>
+        <w:t xml:space="preserve">Laragon </w:t>
+      </w:r>
+      <w:r>
+        <w:t>主畫面</w:t>
+      </w:r>
+      <w:r>
+        <w:t xml:space="preserve"> &gt; “</w:t>
+      </w:r>
+      <w:r>
+        <w:t>終端</w:t>
+      </w:r>
+      <w:r>
+        <w:t>”</w:t>
+      </w:r>
+    </w:p>
+    <w:p>
+      <w:r>
+        <w:rPr>
+          <w:noProof/>
+        </w:rPr>
+        <w:drawing>
+          <wp:inline distT="0" distB="0" distL="0" distR="0" wp14:anchorId="4CE4E0C1" wp14:editId="28E30E75">
+            <wp:extent cx="6438900" cy="4305300"/>
+            <wp:effectExtent l="0" t="0" r="0" b="0"/>
+            <wp:docPr id="4" name="圖片 4"/>
+            <wp:cNvGraphicFramePr>
+              <a:graphicFrameLocks xmlns:a="http://schemas.openxmlformats.org/drawingml/2006/main" noChangeAspect="1"/>
+            </wp:cNvGraphicFramePr>
+            <a:graphic xmlns:a="http://schemas.openxmlformats.org/drawingml/2006/main">
+              <a:graphicData uri="http://schemas.openxmlformats.org/drawingml/2006/picture">
+                <pic:pic xmlns:pic="http://schemas.openxmlformats.org/drawingml/2006/picture">
+                  <pic:nvPicPr>
+                    <pic:cNvPr id="1" name=""/>
+                    <pic:cNvPicPr/>
+                  </pic:nvPicPr>
+                  <pic:blipFill>
+                    <a:blip r:embed="rId15"/>
+                    <a:stretch>
+                      <a:fillRect/>
+                    </a:stretch>
+                  </pic:blipFill>
+                  <pic:spPr>
+                    <a:xfrm>
+                      <a:off x="0" y="0"/>
+                      <a:ext cx="6438900" cy="4305300"/>
+                    </a:xfrm>
+                    <a:prstGeom prst="rect">
+                      <a:avLst/>
+                    </a:prstGeom>
+                  </pic:spPr>
+                </pic:pic>
+              </a:graphicData>
+            </a:graphic>
+          </wp:inline>
+        </w:drawing>
+      </w:r>
+    </w:p>
+    <w:p>
+      <w:r>
+        <w:t>mysql –uroot</w:t>
+      </w:r>
+    </w:p>
+    <w:p>
+      <w:r>
+        <w:t>(</w:t>
+      </w:r>
       <w:r>
         <w:rPr>
           <w:rFonts w:hint="eastAsia"/>
@@ -1826,52 +1899,43 @@
         <w:rPr>
           <w:rFonts w:hint="eastAsia"/>
         </w:rPr>
-        <w:t xml:space="preserve"> </w:t>
-      </w:r>
-      <w:r>
-        <w:t>PHP MYSQL Test</w:t>
-      </w:r>
-      <w:r>
-        <w:rPr>
-          <w:rFonts w:hint="eastAsia"/>
-        </w:rPr>
-        <w:t xml:space="preserve"> </w:t>
-      </w:r>
-      <w:r>
-        <w:rPr>
-          <w:rFonts w:hint="eastAsia"/>
-        </w:rPr>
-        <w:t>文章，</w:t>
-      </w:r>
-    </w:p>
-    <w:p>
-      <w:hyperlink r:id="rId15" w:history="1">
-        <w:r>
-          <w:rPr>
-            <w:rStyle w:val="a4"/>
-          </w:rPr>
-          <w:t>http://testsite2.test/2022/10/18/php-mysql-test/</w:t>
-        </w:r>
-      </w:hyperlink>
-    </w:p>
-    <w:p>
-      <w:r>
-        <w:rPr>
-          <w:rFonts w:hint="eastAsia"/>
-        </w:rPr>
-        <w:t>這部分是從</w:t>
-      </w:r>
-      <w:r>
-        <w:rPr>
-          <w:rFonts w:hint="eastAsia"/>
-        </w:rPr>
-        <w:t>google</w:t>
-      </w:r>
-      <w:r>
-        <w:rPr>
-          <w:rFonts w:hint="eastAsia"/>
-        </w:rPr>
-        <w:t>抓出來的資料</w:t>
+        <w:t>mysql</w:t>
+      </w:r>
+      <w:r>
+        <w:rPr>
+          <w:rFonts w:hint="eastAsia"/>
+        </w:rPr>
+        <w:t>的</w:t>
+      </w:r>
+      <w:r>
+        <w:rPr>
+          <w:rFonts w:hint="eastAsia"/>
+        </w:rPr>
+        <w:t>shell</w:t>
+      </w:r>
+      <w:r>
+        <w:t>)</w:t>
+      </w:r>
+    </w:p>
+    <w:p>
+      <w:r>
+        <w:t xml:space="preserve">CREATE DATABASE </w:t>
+      </w:r>
+      <w:r>
+        <w:t>testsite</w:t>
+      </w:r>
+      <w:r>
+        <w:t>;</w:t>
+      </w:r>
+    </w:p>
+    <w:p>
+      <w:r>
+        <w:t>USE testsite;</w:t>
+      </w:r>
+    </w:p>
+    <w:p>
+      <w:r>
+        <w:t>CREATE TABLE bwtest (time VARCHAR(64) NOT NULL, author VARCHAR(16) NOT NULL, title VARCHAR(64) NOT NULL, short_description VARCHAR(256) NOT NULL, content VARCHAR(512) NOT NULL, pic_url VARCHAR(256) NOT NULL, timestamp VARCHAR(32) NOT NULL);</w:t>
       </w:r>
     </w:p>
     <w:p>
@@ -1880,10 +1944,10 @@
           <w:noProof/>
         </w:rPr>
         <w:drawing>
-          <wp:inline distT="0" distB="0" distL="0" distR="0" wp14:anchorId="238C419F" wp14:editId="5B01E17B">
-            <wp:extent cx="13011150" cy="7315200"/>
-            <wp:effectExtent l="0" t="0" r="0" b="0"/>
-            <wp:docPr id="9" name="圖片 9"/>
+          <wp:inline distT="0" distB="0" distL="0" distR="0" wp14:anchorId="1AE07358" wp14:editId="670806E5">
+            <wp:extent cx="9364382" cy="2543530"/>
+            <wp:effectExtent l="0" t="0" r="8255" b="9525"/>
+            <wp:docPr id="8" name="圖片 8"/>
             <wp:cNvGraphicFramePr>
               <a:graphicFrameLocks xmlns:a="http://schemas.openxmlformats.org/drawingml/2006/main" noChangeAspect="1"/>
             </wp:cNvGraphicFramePr>
@@ -1903,7 +1967,7 @@
                   <pic:spPr>
                     <a:xfrm>
                       <a:off x="0" y="0"/>
-                      <a:ext cx="13011150" cy="7315200"/>
+                      <a:ext cx="9364382" cy="2543530"/>
                     </a:xfrm>
                     <a:prstGeom prst="rect">
                       <a:avLst/>
@@ -1916,34 +1980,89 @@
         </w:drawing>
       </w:r>
     </w:p>
-    <w:p/>
-    <w:p>
-      <w:r>
-        <w:rPr>
-          <w:rFonts w:hint="eastAsia"/>
-        </w:rPr>
-        <w:t>看一下</w:t>
-      </w:r>
-      <w:r>
-        <w:rPr>
-          <w:rFonts w:hint="eastAsia"/>
-        </w:rPr>
-        <w:t>m</w:t>
-      </w:r>
-      <w:r>
-        <w:t>ysql</w:t>
-      </w:r>
-      <w:r>
-        <w:rPr>
-          <w:rFonts w:hint="eastAsia"/>
-        </w:rPr>
-        <w:t>是否有資料進入了</w:t>
-      </w:r>
-    </w:p>
-    <w:p>
-      <w:r>
-        <w:t>select author from bwtest;</w:t>
-      </w:r>
+    <w:p>
+      <w:r>
+        <w:rPr>
+          <w:rFonts w:hint="eastAsia"/>
+        </w:rPr>
+        <w:t>2</w:t>
+      </w:r>
+      <w:r>
+        <w:t>.</w:t>
+      </w:r>
+      <w:r>
+        <w:t xml:space="preserve">LOAD data into mysql and fill </w:t>
+      </w:r>
+      <w:r>
+        <w:rPr>
+          <w:rFonts w:hint="eastAsia"/>
+        </w:rPr>
+        <w:t>t</w:t>
+      </w:r>
+      <w:r>
+        <w:t>he main/new page.</w:t>
+      </w:r>
+    </w:p>
+    <w:p>
+      <w:r>
+        <w:rPr>
+          <w:rFonts w:hint="eastAsia"/>
+        </w:rPr>
+        <w:t>進入</w:t>
+      </w:r>
+      <w:r>
+        <w:rPr>
+          <w:rFonts w:hint="eastAsia"/>
+        </w:rPr>
+        <w:t xml:space="preserve"> </w:t>
+      </w:r>
+      <w:r>
+        <w:rPr>
+          <w:rFonts w:hint="eastAsia"/>
+        </w:rPr>
+        <w:t>善行點滴</w:t>
+      </w:r>
+      <w:r>
+        <w:rPr>
+          <w:rFonts w:hint="eastAsia"/>
+        </w:rPr>
+        <w:t xml:space="preserve"> </w:t>
+      </w:r>
+      <w:r>
+        <w:rPr>
+          <w:rFonts w:hint="eastAsia"/>
+        </w:rPr>
+        <w:t>文章，</w:t>
+      </w:r>
+      <w:r>
+        <w:rPr>
+          <w:rFonts w:hint="eastAsia"/>
+        </w:rPr>
+        <w:t>目前是空的</w:t>
+      </w:r>
+    </w:p>
+    <w:p>
+      <w:hyperlink r:id="rId17" w:history="1">
+        <w:r>
+          <w:rPr>
+            <w:rStyle w:val="a4"/>
+          </w:rPr>
+          <w:t>http://testsite2.test/2022/10/21/</w:t>
+        </w:r>
+        <w:r>
+          <w:rPr>
+            <w:rStyle w:val="a4"/>
+          </w:rPr>
+          <w:t>善行點滴</w:t>
+        </w:r>
+        <w:r>
+          <w:rPr>
+            <w:rStyle w:val="a4"/>
+            <w:rFonts w:hint="eastAsia"/>
+          </w:rPr>
+          <w:t>/</w:t>
+        </w:r>
+      </w:hyperlink>
     </w:p>
     <w:p>
       <w:r>
@@ -1951,85 +2070,10 @@
           <w:noProof/>
         </w:rPr>
         <w:drawing>
-          <wp:inline distT="0" distB="0" distL="0" distR="0" wp14:anchorId="73BA72CA" wp14:editId="75485A73">
-            <wp:extent cx="9315450" cy="5257800"/>
-            <wp:effectExtent l="0" t="0" r="0" b="0"/>
-            <wp:docPr id="10" name="圖片 10"/>
-            <wp:cNvGraphicFramePr>
-              <a:graphicFrameLocks xmlns:a="http://schemas.openxmlformats.org/drawingml/2006/main" noChangeAspect="1"/>
-            </wp:cNvGraphicFramePr>
-            <a:graphic xmlns:a="http://schemas.openxmlformats.org/drawingml/2006/main">
-              <a:graphicData uri="http://schemas.openxmlformats.org/drawingml/2006/picture">
-                <pic:pic xmlns:pic="http://schemas.openxmlformats.org/drawingml/2006/picture">
-                  <pic:nvPicPr>
-                    <pic:cNvPr id="1" name=""/>
-                    <pic:cNvPicPr/>
-                  </pic:nvPicPr>
-                  <pic:blipFill>
-                    <a:blip r:embed="rId17"/>
-                    <a:stretch>
-                      <a:fillRect/>
-                    </a:stretch>
-                  </pic:blipFill>
-                  <pic:spPr>
-                    <a:xfrm>
-                      <a:off x="0" y="0"/>
-                      <a:ext cx="9315450" cy="5257800"/>
-                    </a:xfrm>
-                    <a:prstGeom prst="rect">
-                      <a:avLst/>
-                    </a:prstGeom>
-                  </pic:spPr>
-                </pic:pic>
-              </a:graphicData>
-            </a:graphic>
-          </wp:inline>
-        </w:drawing>
-      </w:r>
-    </w:p>
-    <w:p/>
-    <w:p>
-      <w:r>
-        <w:t>PHP MYSQL Test</w:t>
-      </w:r>
-      <w:r>
-        <w:rPr>
-          <w:rFonts w:hint="eastAsia"/>
-        </w:rPr>
-        <w:t xml:space="preserve"> </w:t>
-      </w:r>
-      <w:r>
-        <w:rPr>
-          <w:rFonts w:hint="eastAsia"/>
-        </w:rPr>
-        <w:t>文章按下</w:t>
-      </w:r>
-      <w:r>
-        <w:rPr>
-          <w:rFonts w:hint="eastAsia"/>
-        </w:rPr>
-        <w:t>f</w:t>
-      </w:r>
-      <w:r>
-        <w:t>5 refresh</w:t>
-      </w:r>
-      <w:r>
-        <w:rPr>
-          <w:rFonts w:hint="eastAsia"/>
-        </w:rPr>
-        <w:t>頁面，可以看到產生了圖文跟超連結</w:t>
-      </w:r>
-    </w:p>
-    <w:p>
-      <w:r>
-        <w:rPr>
-          <w:noProof/>
-        </w:rPr>
-        <w:drawing>
-          <wp:inline distT="0" distB="0" distL="0" distR="0" wp14:anchorId="7E41E354" wp14:editId="63913796">
+          <wp:inline distT="0" distB="0" distL="0" distR="0" wp14:anchorId="01004B72" wp14:editId="57027F39">
             <wp:extent cx="13011150" cy="7315200"/>
             <wp:effectExtent l="0" t="0" r="0" b="0"/>
-            <wp:docPr id="12" name="圖片 12"/>
+            <wp:docPr id="22" name="圖片 22"/>
             <wp:cNvGraphicFramePr>
               <a:graphicFrameLocks xmlns:a="http://schemas.openxmlformats.org/drawingml/2006/main" noChangeAspect="1"/>
             </wp:cNvGraphicFramePr>
@@ -2064,23 +2108,144 @@
     </w:p>
     <w:p/>
     <w:p>
-      <w:r>
-        <w:rPr>
-          <w:rFonts w:hint="eastAsia"/>
-        </w:rPr>
-        <w:t>隨意點一個，就會產生新的頁面，裡面會有該善行的詳細資料。</w:t>
-      </w:r>
-    </w:p>
-    <w:p>
+      <w:pPr>
+        <w:rPr>
+          <w:color w:val="FF0000"/>
+        </w:rPr>
+      </w:pPr>
+      <w:r>
+        <w:rPr>
+          <w:rFonts w:hint="eastAsia"/>
+          <w:color w:val="FF0000"/>
+        </w:rPr>
+        <w:t>為了加速測試，我要直接執行</w:t>
+      </w:r>
+      <w:r>
+        <w:rPr>
+          <w:rFonts w:hint="eastAsia"/>
+          <w:color w:val="FF0000"/>
+        </w:rPr>
+        <w:t>g</w:t>
+      </w:r>
+      <w:r>
+        <w:rPr>
+          <w:color w:val="FF0000"/>
+        </w:rPr>
+        <w:t>oogle sheet</w:t>
+      </w:r>
+      <w:r>
+        <w:rPr>
+          <w:rFonts w:hint="eastAsia"/>
+          <w:color w:val="FF0000"/>
+        </w:rPr>
+        <w:t xml:space="preserve"> s</w:t>
+      </w:r>
+      <w:r>
+        <w:rPr>
+          <w:color w:val="FF0000"/>
+        </w:rPr>
+        <w:t>ync</w:t>
+      </w:r>
+      <w:r>
+        <w:rPr>
+          <w:rFonts w:hint="eastAsia"/>
+          <w:color w:val="FF0000"/>
+        </w:rPr>
+        <w:t>的動作，</w:t>
+      </w:r>
+    </w:p>
+    <w:p>
+      <w:r>
+        <w:rPr>
+          <w:rFonts w:hint="eastAsia"/>
+        </w:rPr>
+        <w:t>我們進入</w:t>
+      </w:r>
+      <w:r>
+        <w:t>[</w:t>
+      </w:r>
+      <w:r>
+        <w:rPr>
+          <w:rFonts w:hint="eastAsia"/>
+        </w:rPr>
+        <w:t>工具</w:t>
+      </w:r>
+      <w:r>
+        <w:t>]</w:t>
+      </w:r>
+      <w:r>
+        <w:rPr>
+          <w:rFonts w:hint="eastAsia"/>
+        </w:rPr>
+        <w:t xml:space="preserve"> &gt; [Cr</w:t>
+      </w:r>
+      <w:r>
+        <w:t>on Events</w:t>
+      </w:r>
+      <w:r>
+        <w:rPr>
+          <w:rFonts w:hint="eastAsia"/>
+        </w:rPr>
+        <w:t>] &gt;</w:t>
+      </w:r>
+      <w:r>
+        <w:t xml:space="preserve"> </w:t>
+      </w:r>
+      <w:r>
+        <w:rPr>
+          <w:rFonts w:hint="eastAsia"/>
+        </w:rPr>
+        <w:t>找到</w:t>
+      </w:r>
+      <w:r>
+        <w:rPr>
+          <w:rFonts w:hint="eastAsia"/>
+        </w:rPr>
+        <w:t xml:space="preserve"> PHP Cr</w:t>
+      </w:r>
+      <w:r>
+        <w:t>on(</w:t>
+      </w:r>
+      <w:r>
+        <w:rPr>
+          <w:b/>
+        </w:rPr>
+        <w:t>WP_PHP_sync_google_sheet</w:t>
+      </w:r>
+      <w:r>
+        <w:t xml:space="preserve">) &gt; </w:t>
+      </w:r>
+      <w:r>
+        <w:rPr>
+          <w:rFonts w:hint="eastAsia"/>
+        </w:rPr>
+        <w:t>[Ru</w:t>
+      </w:r>
+      <w:r>
+        <w:t>n now</w:t>
+      </w:r>
+      <w:r>
+        <w:rPr>
+          <w:rFonts w:hint="eastAsia"/>
+        </w:rPr>
+        <w:t>]</w:t>
+      </w:r>
+    </w:p>
+    <w:p>
+      <w:pPr>
+        <w:rPr>
+          <w:rFonts w:hint="eastAsia"/>
+        </w:rPr>
+      </w:pPr>
       <w:r>
         <w:rPr>
           <w:noProof/>
         </w:rPr>
         <w:drawing>
-          <wp:inline distT="0" distB="0" distL="0" distR="0" wp14:anchorId="0BB2BFB1" wp14:editId="748E5531">
+          <wp:inline distT="0" distB="0" distL="0" distR="0" wp14:anchorId="2DCD9A99" wp14:editId="6B0E9533">
             <wp:extent cx="13011150" cy="7315200"/>
             <wp:effectExtent l="0" t="0" r="0" b="0"/>
-            <wp:docPr id="13" name="圖片 13"/>
+            <wp:docPr id="23" name="圖片 23"/>
             <wp:cNvGraphicFramePr>
               <a:graphicFrameLocks xmlns:a="http://schemas.openxmlformats.org/drawingml/2006/main" noChangeAspect="1"/>
             </wp:cNvGraphicFramePr>
@@ -2114,75 +2279,77 @@
       </w:r>
     </w:p>
     <w:p/>
-    <w:p/>
-    <w:p>
-      <w:r>
-        <w:rPr>
-          <w:rFonts w:hint="eastAsia"/>
-        </w:rPr>
-        <w:t>4</w:t>
-      </w:r>
-      <w:r>
-        <w:t>.</w:t>
-      </w:r>
-      <w:r>
-        <w:rPr>
-          <w:rFonts w:hint="eastAsia"/>
-        </w:rPr>
-        <w:t>U</w:t>
-      </w:r>
-      <w:r>
-        <w:t>pdate data by google form</w:t>
-      </w:r>
-    </w:p>
-    <w:p>
-      <w:pPr>
-        <w:pStyle w:val="Web"/>
-        <w:spacing w:before="0" w:beforeAutospacing="0" w:after="0" w:afterAutospacing="0"/>
-        <w:rPr>
-          <w:rFonts w:ascii="Calibri" w:hAnsi="Calibri" w:cs="Calibri"/>
-        </w:rPr>
-      </w:pPr>
+    <w:p>
+      <w:r>
+        <w:rPr>
+          <w:rFonts w:hint="eastAsia"/>
+        </w:rPr>
+        <w:t>進入</w:t>
+      </w:r>
+      <w:r>
+        <w:rPr>
+          <w:rFonts w:hint="eastAsia"/>
+        </w:rPr>
+        <w:t xml:space="preserve"> </w:t>
+      </w:r>
+      <w:r>
+        <w:rPr>
+          <w:rFonts w:hint="eastAsia"/>
+        </w:rPr>
+        <w:t>善行點滴</w:t>
+      </w:r>
+      <w:r>
+        <w:rPr>
+          <w:rFonts w:hint="eastAsia"/>
+        </w:rPr>
+        <w:t xml:space="preserve"> </w:t>
+      </w:r>
+      <w:r>
+        <w:rPr>
+          <w:rFonts w:hint="eastAsia"/>
+        </w:rPr>
+        <w:t>文章，</w:t>
+      </w:r>
+      <w:r>
+        <w:rPr>
+          <w:rFonts w:hint="eastAsia"/>
+        </w:rPr>
+        <w:t>目前就有資料了</w:t>
+      </w:r>
+    </w:p>
+    <w:p>
       <w:hyperlink r:id="rId20" w:history="1">
         <w:r>
           <w:rPr>
             <w:rStyle w:val="a4"/>
-            <w:rFonts w:ascii="Calibri" w:hAnsi="Calibri" w:cs="Calibri"/>
           </w:rPr>
-          <w:t>https://docs.google.com/forms/d/e/1FAIpQLSfwr6kIkICJOYSIm1B6z9waTCLjtn8LRcBZqt4C5Fb6lZPSmg/viewform</w:t>
+          <w:t>http://testsite2.test/2022/10/21/</w:t>
+        </w:r>
+        <w:r>
+          <w:rPr>
+            <w:rStyle w:val="a4"/>
+          </w:rPr>
+          <w:t>善行點滴</w:t>
+        </w:r>
+        <w:r>
+          <w:rPr>
+            <w:rStyle w:val="a4"/>
+            <w:rFonts w:hint="eastAsia"/>
+          </w:rPr>
+          <w:t>/</w:t>
         </w:r>
       </w:hyperlink>
     </w:p>
     <w:p>
       <w:r>
         <w:rPr>
-          <w:rFonts w:hint="eastAsia"/>
-        </w:rPr>
-        <w:t>新增故事</w:t>
-      </w:r>
-      <w:r>
-        <w:rPr>
-          <w:rFonts w:hint="eastAsia"/>
-        </w:rPr>
-        <w:t xml:space="preserve">20 </w:t>
-      </w:r>
-      <w:r>
-        <w:rPr>
-          <w:rFonts w:hint="eastAsia"/>
-        </w:rPr>
-        <w:t>孝傳五世</w:t>
-      </w:r>
-    </w:p>
-    <w:p>
-      <w:r>
-        <w:rPr>
           <w:noProof/>
         </w:rPr>
         <w:drawing>
-          <wp:inline distT="0" distB="0" distL="0" distR="0" wp14:anchorId="20076EED" wp14:editId="5B79C86E">
-            <wp:extent cx="9144000" cy="10001250"/>
+          <wp:inline distT="0" distB="0" distL="0" distR="0" wp14:anchorId="6103EB06" wp14:editId="60B7021F">
+            <wp:extent cx="13011150" cy="7315200"/>
             <wp:effectExtent l="0" t="0" r="0" b="0"/>
-            <wp:docPr id="7" name="圖片 7"/>
+            <wp:docPr id="24" name="圖片 24"/>
             <wp:cNvGraphicFramePr>
               <a:graphicFrameLocks xmlns:a="http://schemas.openxmlformats.org/drawingml/2006/main" noChangeAspect="1"/>
             </wp:cNvGraphicFramePr>
@@ -2202,7 +2369,7 @@
                   <pic:spPr>
                     <a:xfrm>
                       <a:off x="0" y="0"/>
-                      <a:ext cx="9144000" cy="10001250"/>
+                      <a:ext cx="13011150" cy="7315200"/>
                     </a:xfrm>
                     <a:prstGeom prst="rect">
                       <a:avLst/>
@@ -2216,43 +2383,32 @@
       </w:r>
     </w:p>
     <w:p/>
-    <w:p/>
-    <w:p>
-      <w:r>
-        <w:rPr>
-          <w:rFonts w:hint="eastAsia"/>
-        </w:rPr>
-        <w:t>更新前</w:t>
-      </w:r>
-      <w:r>
-        <w:rPr>
-          <w:rFonts w:hint="eastAsia"/>
-        </w:rPr>
-        <w:t xml:space="preserve"> </w:t>
-      </w:r>
-      <w:r>
-        <w:rPr>
-          <w:rFonts w:hint="eastAsia"/>
-        </w:rPr>
-        <w:t>最新的是</w:t>
-      </w:r>
-      <w:r>
-        <w:rPr>
-          <w:rFonts w:hint="eastAsia"/>
-        </w:rPr>
-        <w:t xml:space="preserve"> </w:t>
-      </w:r>
-      <w:r>
-        <w:t>”</w:t>
-      </w:r>
-      <w:r>
-        <w:rPr>
-          <w:rFonts w:hint="eastAsia"/>
-        </w:rPr>
-        <w:t>籠負母歸</w:t>
-      </w:r>
-      <w:r>
-        <w:t>”</w:t>
+    <w:p>
+      <w:r>
+        <w:rPr>
+          <w:rFonts w:hint="eastAsia"/>
+        </w:rPr>
+        <w:t>看一下</w:t>
+      </w:r>
+      <w:r>
+        <w:rPr>
+          <w:rFonts w:hint="eastAsia"/>
+        </w:rPr>
+        <w:t>m</w:t>
+      </w:r>
+      <w:r>
+        <w:t>ysql</w:t>
+      </w:r>
+      <w:r>
+        <w:rPr>
+          <w:rFonts w:hint="eastAsia"/>
+        </w:rPr>
+        <w:t>是否有資料進入了</w:t>
+      </w:r>
+    </w:p>
+    <w:p>
+      <w:r>
+        <w:t>select author from bwtest;</w:t>
       </w:r>
     </w:p>
     <w:p>
@@ -2261,10 +2417,10 @@
           <w:noProof/>
         </w:rPr>
         <w:drawing>
-          <wp:inline distT="0" distB="0" distL="0" distR="0" wp14:anchorId="6B7341F7" wp14:editId="5BBEC8C7">
-            <wp:extent cx="9144000" cy="10001250"/>
+          <wp:inline distT="0" distB="0" distL="0" distR="0" wp14:anchorId="2B21B5AB" wp14:editId="776AF5DC">
+            <wp:extent cx="9315450" cy="6477000"/>
             <wp:effectExtent l="0" t="0" r="0" b="0"/>
-            <wp:docPr id="11" name="圖片 11"/>
+            <wp:docPr id="25" name="圖片 25"/>
             <wp:cNvGraphicFramePr>
               <a:graphicFrameLocks xmlns:a="http://schemas.openxmlformats.org/drawingml/2006/main" noChangeAspect="1"/>
             </wp:cNvGraphicFramePr>
@@ -2284,7 +2440,7 @@
                   <pic:spPr>
                     <a:xfrm>
                       <a:off x="0" y="0"/>
-                      <a:ext cx="9144000" cy="10001250"/>
+                      <a:ext cx="9315450" cy="6477000"/>
                     </a:xfrm>
                     <a:prstGeom prst="rect">
                       <a:avLst/>
@@ -2297,39 +2453,19 @@
         </w:drawing>
       </w:r>
     </w:p>
-    <w:p/>
     <w:p>
       <w:pPr>
         <w:rPr>
           <w:rFonts w:hint="eastAsia"/>
         </w:rPr>
       </w:pPr>
-      <w:r>
-        <w:t>Refresh</w:t>
-      </w:r>
-      <w:r>
-        <w:rPr>
-          <w:rFonts w:hint="eastAsia"/>
-        </w:rPr>
-        <w:t xml:space="preserve"> </w:t>
-      </w:r>
-      <w:r>
-        <w:rPr>
-          <w:rFonts w:hint="eastAsia"/>
-        </w:rPr>
-        <w:t>這是從</w:t>
-      </w:r>
-      <w:r>
-        <w:rPr>
-          <w:rFonts w:hint="eastAsia"/>
-        </w:rPr>
-        <w:t>googel sheet</w:t>
-      </w:r>
-      <w:r>
-        <w:rPr>
-          <w:rFonts w:hint="eastAsia"/>
-        </w:rPr>
-        <w:t>中抓出更新的資料。</w:t>
+    </w:p>
+    <w:p>
+      <w:r>
+        <w:rPr>
+          <w:rFonts w:hint="eastAsia"/>
+        </w:rPr>
+        <w:t>隨意點一個，就會產生新的頁面，裡面會有該善行的詳細資料。</w:t>
       </w:r>
     </w:p>
     <w:p>
@@ -2338,10 +2474,10 @@
           <w:noProof/>
         </w:rPr>
         <w:drawing>
-          <wp:inline distT="0" distB="0" distL="0" distR="0" wp14:anchorId="7C84C21F" wp14:editId="3570F91A">
-            <wp:extent cx="4639322" cy="3324689"/>
-            <wp:effectExtent l="0" t="0" r="8890" b="9525"/>
-            <wp:docPr id="14" name="圖片 14"/>
+          <wp:inline distT="0" distB="0" distL="0" distR="0" wp14:anchorId="36CA1ED0" wp14:editId="1DCA2CF8">
+            <wp:extent cx="13011150" cy="7315200"/>
+            <wp:effectExtent l="0" t="0" r="0" b="0"/>
+            <wp:docPr id="26" name="圖片 26"/>
             <wp:cNvGraphicFramePr>
               <a:graphicFrameLocks xmlns:a="http://schemas.openxmlformats.org/drawingml/2006/main" noChangeAspect="1"/>
             </wp:cNvGraphicFramePr>
@@ -2361,7 +2497,7 @@
                   <pic:spPr>
                     <a:xfrm>
                       <a:off x="0" y="0"/>
-                      <a:ext cx="4639322" cy="3324689"/>
+                      <a:ext cx="13011150" cy="7315200"/>
                     </a:xfrm>
                     <a:prstGeom prst="rect">
                       <a:avLst/>
@@ -2374,12 +2510,58 @@
         </w:drawing>
       </w:r>
     </w:p>
-    <w:p>
-      <w:r>
-        <w:rPr>
-          <w:rFonts w:hint="eastAsia"/>
-        </w:rPr>
-        <w:t>再</w:t>
+    <w:p/>
+    <w:p/>
+    <w:p>
+      <w:r>
+        <w:rPr>
+          <w:rFonts w:hint="eastAsia"/>
+        </w:rPr>
+        <w:t>4</w:t>
+      </w:r>
+      <w:r>
+        <w:t>.</w:t>
+      </w:r>
+      <w:r>
+        <w:rPr>
+          <w:rFonts w:hint="eastAsia"/>
+        </w:rPr>
+        <w:t>U</w:t>
+      </w:r>
+      <w:r>
+        <w:t>pdate data by google form</w:t>
+      </w:r>
+    </w:p>
+    <w:p>
+      <w:pPr>
+        <w:pStyle w:val="Web"/>
+        <w:spacing w:before="0" w:beforeAutospacing="0" w:after="0" w:afterAutospacing="0"/>
+        <w:rPr>
+          <w:rFonts w:ascii="Calibri" w:hAnsi="Calibri" w:cs="Calibri"/>
+        </w:rPr>
+      </w:pPr>
+      <w:hyperlink r:id="rId24" w:history="1">
+        <w:r>
+          <w:rPr>
+            <w:rStyle w:val="a4"/>
+            <w:rFonts w:ascii="Calibri" w:hAnsi="Calibri" w:cs="Calibri"/>
+          </w:rPr>
+          <w:t>https://docs.google.com/forms/d/e/1FAIpQLSfwr6kIkICJOYSIm1B6z9waTCLjtn8LRcBZqt4C5Fb6lZPSmg/viewform</w:t>
+        </w:r>
+      </w:hyperlink>
+    </w:p>
+    <w:p>
+      <w:r>
+        <w:rPr>
+          <w:rFonts w:hint="eastAsia"/>
+        </w:rPr>
+        <w:t>新增</w:t>
+      </w:r>
+      <w:r>
+        <w:rPr>
+          <w:rFonts w:hint="eastAsia"/>
+        </w:rPr>
+        <w:t>善行點滴</w:t>
       </w:r>
       <w:r>
         <w:rPr>
@@ -2388,106 +2570,58 @@
         <w:t xml:space="preserve"> </w:t>
       </w:r>
       <w:r>
-        <w:t>refresh “</w:t>
-      </w:r>
-      <w:r>
-        <w:rPr>
-          <w:rFonts w:hint="eastAsia"/>
-        </w:rPr>
-        <w:t>孝傳五世</w:t>
-      </w:r>
-      <w:r>
-        <w:t>”</w:t>
-      </w:r>
-      <w:r>
-        <w:rPr>
-          <w:rFonts w:hint="eastAsia"/>
-        </w:rPr>
-        <w:t xml:space="preserve"> </w:t>
-      </w:r>
-      <w:r>
-        <w:rPr>
-          <w:rFonts w:hint="eastAsia"/>
-        </w:rPr>
-        <w:t>出現了</w:t>
-      </w:r>
-    </w:p>
-    <w:p>
-      <w:bookmarkStart w:id="0" w:name="_GoBack"/>
-      <w:bookmarkEnd w:id="0"/>
+        <w:t>“</w:t>
+      </w:r>
+      <w:r>
+        <w:rPr>
+          <w:rFonts w:hint="eastAsia"/>
+        </w:rPr>
+        <w:t>除草</w:t>
+      </w:r>
+      <w:r>
+        <w:rPr>
+          <w:rFonts w:hint="eastAsia"/>
+        </w:rPr>
+        <w:t>-</w:t>
+      </w:r>
+      <w:r>
+        <w:rPr>
+          <w:rFonts w:hint="eastAsia"/>
+        </w:rPr>
+        <w:t>除煩惱</w:t>
+      </w:r>
+      <w:r>
+        <w:t>”(</w:t>
+      </w:r>
+      <w:r>
+        <w:rPr>
+          <w:rFonts w:hint="eastAsia"/>
+        </w:rPr>
+        <w:t>原文</w:t>
+      </w:r>
+      <w:r>
+        <w:rPr>
+          <w:rFonts w:hint="eastAsia"/>
+        </w:rPr>
+        <w:t>:</w:t>
+      </w:r>
+      <w:r>
+        <w:t xml:space="preserve"> https://www.tcblisswisdom.org/2020/10/30/%e9%99%a4%e8%8d%89-%e9%99%a4%e7%85%a9%e6%83%b1/</w:t>
+      </w:r>
+      <w:r>
+        <w:t>)</w:t>
+      </w:r>
+    </w:p>
+    <w:p>
       <w:r>
         <w:rPr>
           <w:noProof/>
         </w:rPr>
         <w:drawing>
-          <wp:inline distT="0" distB="0" distL="0" distR="0" wp14:anchorId="36EEA89F" wp14:editId="138072C7">
+          <wp:inline distT="0" distB="0" distL="0" distR="0" wp14:anchorId="7007D342" wp14:editId="7DC727E4">
             <wp:extent cx="9144000" cy="10001250"/>
             <wp:effectExtent l="0" t="0" r="0" b="0"/>
-            <wp:docPr id="15" name="圖片 15"/>
-            <wp:cNvGraphicFramePr>
-              <a:graphicFrameLocks xmlns:a="http://schemas.openxmlformats.org/drawingml/2006/main" noChangeAspect="1"/>
-            </wp:cNvGraphicFramePr>
-            <a:graphic xmlns:a="http://schemas.openxmlformats.org/drawingml/2006/main">
-              <a:graphicData uri="http://schemas.openxmlformats.org/drawingml/2006/picture">
-                <pic:pic xmlns:pic="http://schemas.openxmlformats.org/drawingml/2006/picture">
-                  <pic:nvPicPr>
-                    <pic:cNvPr id="1" name=""/>
-                    <pic:cNvPicPr/>
-                  </pic:nvPicPr>
-                  <pic:blipFill>
-                    <a:blip r:embed="rId24"/>
-                    <a:stretch>
-                      <a:fillRect/>
-                    </a:stretch>
-                  </pic:blipFill>
-                  <pic:spPr>
-                    <a:xfrm>
-                      <a:off x="0" y="0"/>
-                      <a:ext cx="9144000" cy="10001250"/>
-                    </a:xfrm>
-                    <a:prstGeom prst="rect">
-                      <a:avLst/>
-                    </a:prstGeom>
-                  </pic:spPr>
-                </pic:pic>
-              </a:graphicData>
-            </a:graphic>
-          </wp:inline>
-        </w:drawing>
-      </w:r>
-    </w:p>
-    <w:p/>
-    <w:p/>
-    <w:p>
-      <w:r>
-        <w:rPr>
-          <w:rFonts w:hint="eastAsia"/>
-        </w:rPr>
-        <w:t>孝傳五世</w:t>
-      </w:r>
-      <w:r>
-        <w:rPr>
-          <w:rFonts w:hint="eastAsia"/>
-        </w:rPr>
-        <w:t xml:space="preserve"> </w:t>
-      </w:r>
-      <w:r>
-        <w:rPr>
-          <w:rFonts w:hint="eastAsia"/>
-        </w:rPr>
-        <w:t>詳細資料</w:t>
-      </w:r>
-    </w:p>
-    <w:p>
-      <w:r>
-        <w:rPr>
-          <w:noProof/>
-        </w:rPr>
-        <w:drawing>
-          <wp:inline distT="0" distB="0" distL="0" distR="0" wp14:anchorId="7EBB9B71" wp14:editId="0CE18429">
-            <wp:extent cx="9144000" cy="10001250"/>
-            <wp:effectExtent l="0" t="0" r="0" b="0"/>
-            <wp:docPr id="16" name="圖片 16"/>
+            <wp:docPr id="27" name="圖片 27"/>
             <wp:cNvGraphicFramePr>
               <a:graphicFrameLocks xmlns:a="http://schemas.openxmlformats.org/drawingml/2006/main" noChangeAspect="1"/>
             </wp:cNvGraphicFramePr>
@@ -2519,6 +2653,242 @@
           </wp:inline>
         </w:drawing>
       </w:r>
+    </w:p>
+    <w:p/>
+    <w:p>
+      <w:pPr>
+        <w:rPr>
+          <w:color w:val="FF0000"/>
+        </w:rPr>
+      </w:pPr>
+      <w:r>
+        <w:rPr>
+          <w:rFonts w:hint="eastAsia"/>
+          <w:color w:val="FF0000"/>
+        </w:rPr>
+        <w:t>接著</w:t>
+      </w:r>
+      <w:r>
+        <w:rPr>
+          <w:rFonts w:hint="eastAsia"/>
+          <w:color w:val="FF0000"/>
+        </w:rPr>
+        <w:t>為了測試方便</w:t>
+      </w:r>
+      <w:r>
+        <w:rPr>
+          <w:rFonts w:hint="eastAsia"/>
+          <w:color w:val="FF0000"/>
+        </w:rPr>
+        <w:t xml:space="preserve"> </w:t>
+      </w:r>
+      <w:r>
+        <w:rPr>
+          <w:rFonts w:hint="eastAsia"/>
+          <w:color w:val="FF0000"/>
+        </w:rPr>
+        <w:t>我們再次</w:t>
+      </w:r>
+      <w:r>
+        <w:rPr>
+          <w:rFonts w:hint="eastAsia"/>
+          <w:color w:val="FF0000"/>
+        </w:rPr>
+        <w:t>手動</w:t>
+      </w:r>
+      <w:r>
+        <w:rPr>
+          <w:rFonts w:hint="eastAsia"/>
+          <w:color w:val="FF0000"/>
+        </w:rPr>
+        <w:t xml:space="preserve"> r</w:t>
+      </w:r>
+      <w:r>
+        <w:rPr>
+          <w:color w:val="FF0000"/>
+        </w:rPr>
+        <w:t>un wp cron event</w:t>
+      </w:r>
+    </w:p>
+    <w:p>
+      <w:r>
+        <w:rPr>
+          <w:rFonts w:hint="eastAsia"/>
+        </w:rPr>
+        <w:t>我們進入</w:t>
+      </w:r>
+      <w:r>
+        <w:t>[</w:t>
+      </w:r>
+      <w:r>
+        <w:rPr>
+          <w:rFonts w:hint="eastAsia"/>
+        </w:rPr>
+        <w:t>工具</w:t>
+      </w:r>
+      <w:r>
+        <w:t>]</w:t>
+      </w:r>
+      <w:r>
+        <w:rPr>
+          <w:rFonts w:hint="eastAsia"/>
+        </w:rPr>
+        <w:t xml:space="preserve"> &gt; [Cr</w:t>
+      </w:r>
+      <w:r>
+        <w:t>on Events</w:t>
+      </w:r>
+      <w:r>
+        <w:rPr>
+          <w:rFonts w:hint="eastAsia"/>
+        </w:rPr>
+        <w:t>] &gt;</w:t>
+      </w:r>
+      <w:r>
+        <w:t xml:space="preserve"> </w:t>
+      </w:r>
+      <w:r>
+        <w:rPr>
+          <w:rFonts w:hint="eastAsia"/>
+        </w:rPr>
+        <w:t>找到</w:t>
+      </w:r>
+      <w:r>
+        <w:rPr>
+          <w:rFonts w:hint="eastAsia"/>
+        </w:rPr>
+        <w:t xml:space="preserve"> PHP Cr</w:t>
+      </w:r>
+      <w:r>
+        <w:t>on(</w:t>
+      </w:r>
+      <w:r>
+        <w:rPr>
+          <w:b/>
+        </w:rPr>
+        <w:t>WP_PHP_sync_google_sheet</w:t>
+      </w:r>
+      <w:r>
+        <w:t xml:space="preserve">) &gt; </w:t>
+      </w:r>
+      <w:r>
+        <w:rPr>
+          <w:rFonts w:hint="eastAsia"/>
+        </w:rPr>
+        <w:t>[Ru</w:t>
+      </w:r>
+      <w:r>
+        <w:t>n now</w:t>
+      </w:r>
+      <w:r>
+        <w:rPr>
+          <w:rFonts w:hint="eastAsia"/>
+        </w:rPr>
+        <w:t>]</w:t>
+      </w:r>
+    </w:p>
+    <w:p>
+      <w:r>
+        <w:rPr>
+          <w:rFonts w:hint="eastAsia"/>
+        </w:rPr>
+        <w:t>進入善行點滴主頁面</w:t>
+      </w:r>
+      <w:r>
+        <w:rPr>
+          <w:rFonts w:hint="eastAsia"/>
+        </w:rPr>
+        <w:t>r</w:t>
+      </w:r>
+      <w:r>
+        <w:t>efresh “</w:t>
+      </w:r>
+      <w:r>
+        <w:rPr>
+          <w:rFonts w:hint="eastAsia"/>
+        </w:rPr>
+        <w:t>除草</w:t>
+      </w:r>
+      <w:r>
+        <w:rPr>
+          <w:rFonts w:hint="eastAsia"/>
+        </w:rPr>
+        <w:t>-</w:t>
+      </w:r>
+      <w:r>
+        <w:rPr>
+          <w:rFonts w:hint="eastAsia"/>
+        </w:rPr>
+        <w:t>除煩惱</w:t>
+      </w:r>
+      <w:r>
+        <w:t>”</w:t>
+      </w:r>
+      <w:r>
+        <w:rPr>
+          <w:rFonts w:hint="eastAsia"/>
+        </w:rPr>
+        <w:t xml:space="preserve"> </w:t>
+      </w:r>
+      <w:r>
+        <w:rPr>
+          <w:rFonts w:hint="eastAsia"/>
+        </w:rPr>
+        <w:t>出現了</w:t>
+      </w:r>
+    </w:p>
+    <w:p>
+      <w:r>
+        <w:rPr>
+          <w:noProof/>
+        </w:rPr>
+        <w:drawing>
+          <wp:inline distT="0" distB="0" distL="0" distR="0" wp14:anchorId="7D3ECDFA" wp14:editId="1DE92835">
+            <wp:extent cx="13011150" cy="7315200"/>
+            <wp:effectExtent l="0" t="0" r="0" b="0"/>
+            <wp:docPr id="29" name="圖片 29"/>
+            <wp:cNvGraphicFramePr>
+              <a:graphicFrameLocks xmlns:a="http://schemas.openxmlformats.org/drawingml/2006/main" noChangeAspect="1"/>
+            </wp:cNvGraphicFramePr>
+            <a:graphic xmlns:a="http://schemas.openxmlformats.org/drawingml/2006/main">
+              <a:graphicData uri="http://schemas.openxmlformats.org/drawingml/2006/picture">
+                <pic:pic xmlns:pic="http://schemas.openxmlformats.org/drawingml/2006/picture">
+                  <pic:nvPicPr>
+                    <pic:cNvPr id="1" name=""/>
+                    <pic:cNvPicPr/>
+                  </pic:nvPicPr>
+                  <pic:blipFill>
+                    <a:blip r:embed="rId26"/>
+                    <a:stretch>
+                      <a:fillRect/>
+                    </a:stretch>
+                  </pic:blipFill>
+                  <pic:spPr>
+                    <a:xfrm>
+                      <a:off x="0" y="0"/>
+                      <a:ext cx="13011150" cy="7315200"/>
+                    </a:xfrm>
+                    <a:prstGeom prst="rect">
+                      <a:avLst/>
+                    </a:prstGeom>
+                  </pic:spPr>
+                </pic:pic>
+              </a:graphicData>
+            </a:graphic>
+          </wp:inline>
+        </w:drawing>
+      </w:r>
+    </w:p>
+    <w:p/>
+    <w:p/>
+    <w:p/>
+    <w:p/>
+    <w:p>
+      <w:pPr>
+        <w:rPr>
+          <w:rFonts w:hint="eastAsia"/>
+        </w:rPr>
+      </w:pPr>
     </w:p>
     <w:sectPr>
       <w:pgSz w:w="11906" w:h="16838"/>

</xml_diff>

<commit_message>
[GAS][PDF] Add gas code(doGet) and update pdf.
</commit_message>
<xml_diff>
--- a/Php code整合進wordpress.docx
+++ b/Php code整合進wordpress.docx
@@ -20,11 +20,6 @@
       </w:r>
     </w:p>
     <w:p>
-      <w:pPr>
-        <w:rPr>
-          <w:rFonts w:hint="eastAsia"/>
-        </w:rPr>
-      </w:pPr>
       <w:r>
         <w:rPr>
           <w:noProof/>
@@ -65,8 +60,6 @@
           </wp:inline>
         </w:drawing>
       </w:r>
-      <w:bookmarkStart w:id="0" w:name="_GoBack"/>
-      <w:bookmarkEnd w:id="0"/>
     </w:p>
     <w:p>
       <w:pPr>
@@ -927,240 +920,229 @@
     </w:p>
     <w:p/>
     <w:p>
+      <w:r>
+        <w:rPr>
+          <w:rFonts w:hint="eastAsia"/>
+        </w:rPr>
+        <w:t>善行點滴</w:t>
+      </w:r>
+      <w:r>
+        <w:rPr>
+          <w:rFonts w:hint="eastAsia"/>
+        </w:rPr>
+        <w:t>(</w:t>
+      </w:r>
+      <w:r>
+        <w:rPr>
+          <w:rFonts w:hint="eastAsia"/>
+        </w:rPr>
+        <w:t>單純顯示</w:t>
+      </w:r>
+      <w:r>
+        <w:rPr>
+          <w:rFonts w:hint="eastAsia"/>
+        </w:rPr>
+        <w:t>)</w:t>
+      </w:r>
+    </w:p>
+    <w:p>
+      <w:r>
+        <w:rPr>
+          <w:rFonts w:hint="eastAsia"/>
+        </w:rPr>
+        <w:t>內容：文章</w:t>
+      </w:r>
+      <w:r>
+        <w:rPr>
+          <w:rFonts w:hint="eastAsia"/>
+        </w:rPr>
+        <w:t>/</w:t>
+      </w:r>
+      <w:r>
+        <w:rPr>
+          <w:rFonts w:hint="eastAsia"/>
+        </w:rPr>
+        <w:t>善行點滴</w:t>
+      </w:r>
+      <w:r>
+        <w:rPr>
+          <w:rFonts w:hint="eastAsia"/>
+        </w:rPr>
+        <w:t>(</w:t>
+      </w:r>
+      <w:r>
+        <w:rPr>
+          <w:rFonts w:hint="eastAsia"/>
+        </w:rPr>
+        <w:t>單純顯示</w:t>
+      </w:r>
+      <w:r>
+        <w:rPr>
+          <w:rFonts w:hint="eastAsia"/>
+        </w:rPr>
+        <w:t>)</w:t>
+      </w:r>
+      <w:r>
+        <w:t>.html</w:t>
+      </w:r>
+    </w:p>
+    <w:p>
+      <w:r>
+        <w:rPr>
+          <w:rFonts w:hint="eastAsia"/>
+        </w:rPr>
+        <w:t>功能：善行點滴主畫面</w:t>
+      </w:r>
+    </w:p>
+    <w:p/>
+    <w:p>
       <w:pPr>
         <w:rPr>
-          <w:rFonts w:hint="eastAsia"/>
+          <w:strike/>
         </w:rPr>
       </w:pPr>
       <w:r>
-        <w:rPr>
-          <w:rFonts w:hint="eastAsia"/>
-        </w:rPr>
-        <w:t>善行點滴</w:t>
-      </w:r>
-      <w:r>
-        <w:rPr>
-          <w:rFonts w:hint="eastAsia"/>
+        <w:t>PH</w:t>
+      </w:r>
+      <w:r>
+        <w:rPr>
+          <w:strike/>
+        </w:rPr>
+        <w:t>P MYSQL Test</w:t>
+      </w:r>
+      <w:r>
+        <w:rPr>
+          <w:rFonts w:hint="eastAsia"/>
+          <w:strike/>
         </w:rPr>
         <w:t>(</w:t>
       </w:r>
       <w:r>
         <w:rPr>
           <w:rFonts w:hint="eastAsia"/>
-        </w:rPr>
-        <w:t>單純顯示</w:t>
-      </w:r>
-      <w:r>
-        <w:rPr>
-          <w:rFonts w:hint="eastAsia"/>
+          <w:strike/>
+        </w:rPr>
+        <w:t>可能產生</w:t>
+      </w:r>
+      <w:r>
+        <w:rPr>
+          <w:rFonts w:hint="eastAsia"/>
+          <w:strike/>
+        </w:rPr>
+        <w:t>r</w:t>
+      </w:r>
+      <w:r>
+        <w:rPr>
+          <w:strike/>
+        </w:rPr>
+        <w:t xml:space="preserve">ace condition, </w:t>
+      </w:r>
+      <w:r>
+        <w:rPr>
+          <w:rFonts w:hint="eastAsia"/>
+          <w:strike/>
+        </w:rPr>
+        <w:t>已棄用</w:t>
+      </w:r>
+      <w:r>
+        <w:rPr>
+          <w:rFonts w:hint="eastAsia"/>
+          <w:strike/>
         </w:rPr>
         <w:t>)</w:t>
       </w:r>
     </w:p>
     <w:p>
-      <w:r>
-        <w:rPr>
-          <w:rFonts w:hint="eastAsia"/>
+      <w:pPr>
+        <w:rPr>
+          <w:strike/>
+        </w:rPr>
+      </w:pPr>
+      <w:r>
+        <w:rPr>
+          <w:rFonts w:hint="eastAsia"/>
+          <w:strike/>
         </w:rPr>
         <w:t>內容：文章</w:t>
       </w:r>
       <w:r>
         <w:rPr>
           <w:rFonts w:hint="eastAsia"/>
+          <w:strike/>
         </w:rPr>
         <w:t>/</w:t>
       </w:r>
       <w:r>
         <w:rPr>
-          <w:rFonts w:hint="eastAsia"/>
-        </w:rPr>
-        <w:t>善行點滴</w:t>
-      </w:r>
-      <w:r>
-        <w:rPr>
-          <w:rFonts w:hint="eastAsia"/>
+          <w:strike/>
+        </w:rPr>
+        <w:t>PHP MYSQL Test.html</w:t>
+      </w:r>
+    </w:p>
+    <w:p>
+      <w:pPr>
+        <w:rPr>
+          <w:strike/>
+        </w:rPr>
+      </w:pPr>
+      <w:r>
+        <w:rPr>
+          <w:rFonts w:hint="eastAsia"/>
+          <w:strike/>
+        </w:rPr>
+        <w:t>功能：善行點滴主畫面，以及用來</w:t>
+      </w:r>
+      <w:r>
+        <w:rPr>
+          <w:rFonts w:hint="eastAsia"/>
+          <w:strike/>
+        </w:rPr>
+        <w:t>sync google sheet</w:t>
+      </w:r>
+      <w:r>
+        <w:rPr>
+          <w:rFonts w:hint="eastAsia"/>
+          <w:strike/>
+        </w:rPr>
+        <w:t>的資料</w:t>
+      </w:r>
+      <w:r>
+        <w:rPr>
+          <w:rFonts w:hint="eastAsia"/>
+          <w:strike/>
         </w:rPr>
         <w:t>(</w:t>
       </w:r>
       <w:r>
         <w:rPr>
           <w:rFonts w:hint="eastAsia"/>
-        </w:rPr>
-        <w:t>單純顯示</w:t>
-      </w:r>
-      <w:r>
-        <w:rPr>
-          <w:rFonts w:hint="eastAsia"/>
-        </w:rPr>
-        <w:t>)</w:t>
-      </w:r>
-      <w:r>
-        <w:t>.html</w:t>
-      </w:r>
-    </w:p>
-    <w:p>
-      <w:r>
-        <w:rPr>
-          <w:rFonts w:hint="eastAsia"/>
-        </w:rPr>
-        <w:t>功能：善行點滴主畫面</w:t>
+          <w:strike/>
+        </w:rPr>
+        <w:t>按</w:t>
+      </w:r>
+      <w:r>
+        <w:rPr>
+          <w:rFonts w:hint="eastAsia"/>
+          <w:strike/>
+        </w:rPr>
+        <w:t>f5</w:t>
+      </w:r>
+      <w:r>
+        <w:rPr>
+          <w:rFonts w:hint="eastAsia"/>
+          <w:strike/>
+        </w:rPr>
+        <w:t>即可重新</w:t>
+      </w:r>
+      <w:r>
+        <w:rPr>
+          <w:rFonts w:hint="eastAsia"/>
+          <w:strike/>
+        </w:rPr>
+        <w:t>sync)</w:t>
       </w:r>
     </w:p>
     <w:p/>
-    <w:p>
-      <w:pPr>
-        <w:rPr>
-          <w:strike/>
-        </w:rPr>
-      </w:pPr>
-      <w:r>
-        <w:t>PH</w:t>
-      </w:r>
-      <w:r>
-        <w:rPr>
-          <w:strike/>
-        </w:rPr>
-        <w:t>P MYSQL Test</w:t>
-      </w:r>
-      <w:r>
-        <w:rPr>
-          <w:rFonts w:hint="eastAsia"/>
-          <w:strike/>
-        </w:rPr>
-        <w:t>(</w:t>
-      </w:r>
-      <w:r>
-        <w:rPr>
-          <w:rFonts w:hint="eastAsia"/>
-          <w:strike/>
-        </w:rPr>
-        <w:t>可能產生</w:t>
-      </w:r>
-      <w:r>
-        <w:rPr>
-          <w:rFonts w:hint="eastAsia"/>
-          <w:strike/>
-        </w:rPr>
-        <w:t>r</w:t>
-      </w:r>
-      <w:r>
-        <w:rPr>
-          <w:strike/>
-        </w:rPr>
-        <w:t xml:space="preserve">ace condition, </w:t>
-      </w:r>
-      <w:r>
-        <w:rPr>
-          <w:rFonts w:hint="eastAsia"/>
-          <w:strike/>
-        </w:rPr>
-        <w:t>已棄用</w:t>
-      </w:r>
-      <w:r>
-        <w:rPr>
-          <w:rFonts w:hint="eastAsia"/>
-          <w:strike/>
-        </w:rPr>
-        <w:t>)</w:t>
-      </w:r>
-    </w:p>
-    <w:p>
-      <w:pPr>
-        <w:rPr>
-          <w:strike/>
-        </w:rPr>
-      </w:pPr>
-      <w:r>
-        <w:rPr>
-          <w:rFonts w:hint="eastAsia"/>
-          <w:strike/>
-        </w:rPr>
-        <w:t>內容：文章</w:t>
-      </w:r>
-      <w:r>
-        <w:rPr>
-          <w:rFonts w:hint="eastAsia"/>
-          <w:strike/>
-        </w:rPr>
-        <w:t>/</w:t>
-      </w:r>
-      <w:r>
-        <w:rPr>
-          <w:strike/>
-        </w:rPr>
-        <w:t>PHP MYSQL Test.html</w:t>
-      </w:r>
-    </w:p>
-    <w:p>
-      <w:pPr>
-        <w:rPr>
-          <w:strike/>
-        </w:rPr>
-      </w:pPr>
-      <w:r>
-        <w:rPr>
-          <w:rFonts w:hint="eastAsia"/>
-          <w:strike/>
-        </w:rPr>
-        <w:t>功能：善行點滴主畫面，以及用來</w:t>
-      </w:r>
-      <w:r>
-        <w:rPr>
-          <w:rFonts w:hint="eastAsia"/>
-          <w:strike/>
-        </w:rPr>
-        <w:t>sync google sheet</w:t>
-      </w:r>
-      <w:r>
-        <w:rPr>
-          <w:rFonts w:hint="eastAsia"/>
-          <w:strike/>
-        </w:rPr>
-        <w:t>的資料</w:t>
-      </w:r>
-      <w:r>
-        <w:rPr>
-          <w:rFonts w:hint="eastAsia"/>
-          <w:strike/>
-        </w:rPr>
-        <w:t>(</w:t>
-      </w:r>
-      <w:r>
-        <w:rPr>
-          <w:rFonts w:hint="eastAsia"/>
-          <w:strike/>
-        </w:rPr>
-        <w:t>按</w:t>
-      </w:r>
-      <w:r>
-        <w:rPr>
-          <w:rFonts w:hint="eastAsia"/>
-          <w:strike/>
-        </w:rPr>
-        <w:t>f5</w:t>
-      </w:r>
-      <w:r>
-        <w:rPr>
-          <w:rFonts w:hint="eastAsia"/>
-          <w:strike/>
-        </w:rPr>
-        <w:t>即可重新</w:t>
-      </w:r>
-      <w:r>
-        <w:rPr>
-          <w:rFonts w:hint="eastAsia"/>
-          <w:strike/>
-        </w:rPr>
-        <w:t>sync)</w:t>
-      </w:r>
-    </w:p>
-    <w:p>
-      <w:pPr>
-        <w:rPr>
-          <w:rFonts w:hint="eastAsia"/>
-        </w:rPr>
-      </w:pPr>
-    </w:p>
     <w:p>
       <w:r>
         <w:t>“</w:t>
@@ -1413,145 +1395,134 @@
         <w:t>啟用</w:t>
       </w:r>
     </w:p>
+    <w:p/>
+    <w:p>
+      <w:r>
+        <w:rPr>
+          <w:rFonts w:hint="eastAsia"/>
+        </w:rPr>
+        <w:t>建立一個</w:t>
+      </w:r>
+      <w:r>
+        <w:t xml:space="preserve"> </w:t>
+      </w:r>
+      <w:r>
+        <w:t>cron event</w:t>
+      </w:r>
+    </w:p>
     <w:p>
       <w:pPr>
         <w:rPr>
-          <w:rFonts w:hint="eastAsia"/>
+          <w:b/>
         </w:rPr>
       </w:pPr>
-    </w:p>
-    <w:p>
-      <w:r>
-        <w:rPr>
-          <w:rFonts w:hint="eastAsia"/>
-        </w:rPr>
-        <w:t>建立一個</w:t>
-      </w:r>
-      <w:r>
-        <w:t xml:space="preserve"> </w:t>
-      </w:r>
-      <w:r>
-        <w:t>cron event</w:t>
+      <w:r>
+        <w:rPr>
+          <w:b/>
+        </w:rPr>
+        <w:t>WP_PHP_sync_google_sheet</w:t>
       </w:r>
     </w:p>
     <w:p>
       <w:pPr>
         <w:rPr>
-          <w:b/>
+          <w:color w:val="FF0000"/>
         </w:rPr>
       </w:pPr>
       <w:r>
         <w:rPr>
-          <w:b/>
-        </w:rPr>
+          <w:rFonts w:hint="eastAsia"/>
+        </w:rPr>
+        <w:t>內容：</w:t>
+      </w:r>
+      <w:r>
         <w:t>WP_PHP_sync_google_sheet</w:t>
       </w:r>
-    </w:p>
-    <w:p>
-      <w:pPr>
+      <w:r>
+        <w:t>.php</w:t>
+      </w:r>
+      <w:r>
         <w:rPr>
           <w:color w:val="FF0000"/>
         </w:rPr>
-      </w:pPr>
-      <w:r>
-        <w:rPr>
-          <w:rFonts w:hint="eastAsia"/>
-        </w:rPr>
-        <w:t>內容：</w:t>
-      </w:r>
-      <w:r>
-        <w:t>WP_PHP_sync_google_sheet</w:t>
-      </w:r>
-      <w:r>
-        <w:t>.php</w:t>
-      </w:r>
-      <w:r>
-        <w:rPr>
+        <w:t>(!!</w:t>
+      </w:r>
+      <w:r>
+        <w:rPr>
+          <w:rFonts w:hint="eastAsia"/>
           <w:color w:val="FF0000"/>
         </w:rPr>
-        <w:t>(!!</w:t>
+        <w:t>要注意複製的時候，不要</w:t>
       </w:r>
       <w:r>
         <w:rPr>
           <w:rFonts w:hint="eastAsia"/>
           <w:color w:val="FF0000"/>
         </w:rPr>
-        <w:t>要注意複製的時候，不要</w:t>
-      </w:r>
-      <w:r>
-        <w:rPr>
-          <w:rFonts w:hint="eastAsia"/>
+        <w:t>c</w:t>
+      </w:r>
+      <w:r>
+        <w:rPr>
           <w:color w:val="FF0000"/>
         </w:rPr>
-        <w:t>c</w:t>
-      </w:r>
-      <w:r>
-        <w:rPr>
+        <w:t>opy</w:t>
+      </w:r>
+      <w:r>
+        <w:rPr>
+          <w:rFonts w:hint="eastAsia"/>
           <w:color w:val="FF0000"/>
         </w:rPr>
-        <w:t>opy</w:t>
-      </w:r>
-      <w:r>
-        <w:rPr>
-          <w:rFonts w:hint="eastAsia"/>
+        <w:t xml:space="preserve"> &lt;?p</w:t>
+      </w:r>
+      <w:r>
+        <w:rPr>
           <w:color w:val="FF0000"/>
         </w:rPr>
-        <w:t xml:space="preserve"> &lt;?p</w:t>
-      </w:r>
-      <w:r>
-        <w:rPr>
+        <w:t>hp</w:t>
+      </w:r>
+      <w:r>
+        <w:rPr>
+          <w:rFonts w:hint="eastAsia"/>
           <w:color w:val="FF0000"/>
         </w:rPr>
-        <w:t>hp</w:t>
+        <w:t>跟</w:t>
       </w:r>
       <w:r>
         <w:rPr>
           <w:rFonts w:hint="eastAsia"/>
           <w:color w:val="FF0000"/>
         </w:rPr>
-        <w:t>跟</w:t>
+        <w:t xml:space="preserve">?&gt; </w:t>
       </w:r>
       <w:r>
         <w:rPr>
           <w:rFonts w:hint="eastAsia"/>
           <w:color w:val="FF0000"/>
         </w:rPr>
-        <w:t xml:space="preserve">?&gt; </w:t>
+        <w:t>，這是</w:t>
       </w:r>
       <w:r>
         <w:rPr>
           <w:rFonts w:hint="eastAsia"/>
           <w:color w:val="FF0000"/>
         </w:rPr>
-        <w:t>，這是</w:t>
+        <w:t>php_cron</w:t>
       </w:r>
       <w:r>
         <w:rPr>
           <w:rFonts w:hint="eastAsia"/>
           <w:color w:val="FF0000"/>
         </w:rPr>
-        <w:t>php_cron</w:t>
-      </w:r>
-      <w:r>
-        <w:rPr>
-          <w:rFonts w:hint="eastAsia"/>
+        <w:t>規定的</w:t>
+      </w:r>
+      <w:r>
+        <w:rPr>
           <w:color w:val="FF0000"/>
         </w:rPr>
-        <w:t>規定的</w:t>
-      </w:r>
-      <w:r>
-        <w:rPr>
-          <w:color w:val="FF0000"/>
-        </w:rPr>
         <w:t>)</w:t>
       </w:r>
     </w:p>
     <w:p>
-      <w:pPr>
-        <w:rPr>
-          <w:rFonts w:hint="eastAsia"/>
-        </w:rPr>
-      </w:pPr>
       <w:r>
         <w:rPr>
           <w:rFonts w:hint="eastAsia"/>
@@ -1619,19 +1590,8 @@
         <w:t>。</w:t>
       </w:r>
     </w:p>
-    <w:p>
-      <w:pPr>
-        <w:rPr>
-          <w:rFonts w:hint="eastAsia"/>
-        </w:rPr>
-      </w:pPr>
-    </w:p>
-    <w:p>
-      <w:pPr>
-        <w:rPr>
-          <w:rFonts w:hint="eastAsia"/>
-        </w:rPr>
-      </w:pPr>
+    <w:p/>
+    <w:p>
       <w:r>
         <w:t>“</w:t>
       </w:r>
@@ -1707,11 +1667,6 @@
     </w:p>
     <w:p/>
     <w:p>
-      <w:pPr>
-        <w:rPr>
-          <w:rFonts w:hint="eastAsia"/>
-        </w:rPr>
-      </w:pPr>
       <w:r>
         <w:t>“</w:t>
       </w:r>
@@ -1934,10 +1889,27 @@
       </w:r>
     </w:p>
     <w:p>
-      <w:r>
-        <w:t>CREATE TABLE bwtest (time VARCHAR(64) NOT NULL, author VARCHAR(16) NOT NULL, title VARCHAR(64) NOT NULL, short_description VARCHAR(256) NOT NULL, content VARCHAR(512) NOT NULL, pic_url VARCHAR(256) NOT NULL, timestamp VARCHAR(32) NOT NULL);</w:t>
-      </w:r>
-    </w:p>
+      <w:bookmarkStart w:id="0" w:name="_GoBack"/>
+      <w:r>
+        <w:t>CREATE TABLE bwtest (time VARCHAR(64) NOT NULL, author VARCHAR(16) NOT NULL, title VARCHAR(64) NOT NULL, short_description VARCHAR(25</w:t>
+      </w:r>
+      <w:r>
+        <w:t>6) NOT NULL, content VARCHAR</w:t>
+      </w:r>
+      <w:r>
+        <w:rPr>
+          <w:rFonts w:hint="eastAsia"/>
+        </w:rPr>
+        <w:t>(1</w:t>
+      </w:r>
+      <w:r>
+        <w:t>024</w:t>
+      </w:r>
+      <w:r>
+        <w:t>) NOT NULL, pic_url VARCHAR(256) NOT NULL, timestamp VARCHAR(32) NOT NULL);</w:t>
+      </w:r>
+    </w:p>
+    <w:bookmarkEnd w:id="0"/>
     <w:p>
       <w:r>
         <w:rPr>
@@ -2232,11 +2204,6 @@
       </w:r>
     </w:p>
     <w:p>
-      <w:pPr>
-        <w:rPr>
-          <w:rFonts w:hint="eastAsia"/>
-        </w:rPr>
-      </w:pPr>
       <w:r>
         <w:rPr>
           <w:noProof/>
@@ -2308,13 +2275,7 @@
         <w:rPr>
           <w:rFonts w:hint="eastAsia"/>
         </w:rPr>
-        <w:t>文章，</w:t>
-      </w:r>
-      <w:r>
-        <w:rPr>
-          <w:rFonts w:hint="eastAsia"/>
-        </w:rPr>
-        <w:t>目前就有資料了</w:t>
+        <w:t>文章，目前就有資料了</w:t>
       </w:r>
     </w:p>
     <w:p>
@@ -2453,13 +2414,7 @@
         </w:drawing>
       </w:r>
     </w:p>
-    <w:p>
-      <w:pPr>
-        <w:rPr>
-          <w:rFonts w:hint="eastAsia"/>
-        </w:rPr>
-      </w:pPr>
-    </w:p>
+    <w:p/>
     <w:p>
       <w:r>
         <w:rPr>
@@ -2883,13 +2838,7 @@
     <w:p/>
     <w:p/>
     <w:p/>
-    <w:p>
-      <w:pPr>
-        <w:rPr>
-          <w:rFonts w:hint="eastAsia"/>
-        </w:rPr>
-      </w:pPr>
-    </w:p>
+    <w:p/>
     <w:sectPr>
       <w:pgSz w:w="11906" w:h="16838"/>
       <w:pgMar w:top="720" w:right="720" w:bottom="720" w:left="720" w:header="851" w:footer="992" w:gutter="0"/>

</xml_diff>